<commit_message>
Poprawienie formatowania - resize zdjęć i dodanie znaczników nowych stron
</commit_message>
<xml_diff>
--- a/Mateusz_Bocak_projekt_IO.docx
+++ b/Mateusz_Bocak_projekt_IO.docx
@@ -148,6 +148,7 @@
         </w:rPr>
         <w:t xml:space="preserve">Aplikacja </w:t>
       </w:r>
+      <w:proofErr w:type="spellStart"/>
       <w:r>
         <w:rPr>
           <w:rFonts w:asciiTheme="majorHAnsi" w:hAnsiTheme="majorHAnsi" w:cstheme="majorHAnsi"/>
@@ -161,6 +162,7 @@
         </w:rPr>
         <w:t>FocusZone</w:t>
       </w:r>
+      <w:proofErr w:type="spellEnd"/>
     </w:p>
     <w:p>
       <w:pPr>
@@ -200,8 +202,18 @@
           <w:sz w:val="24"/>
           <w:szCs w:val="24"/>
         </w:rPr>
-        <w:t>Prowadzący: mgr inż. Ewa Żesławska</w:t>
-      </w:r>
+        <w:t xml:space="preserve">Prowadzący: mgr inż. Ewa </w:t>
+      </w:r>
+      <w:proofErr w:type="spellStart"/>
+      <w:r>
+        <w:rPr>
+          <w:rFonts w:asciiTheme="majorHAnsi" w:hAnsiTheme="majorHAnsi" w:cstheme="majorHAnsi"/>
+          <w:sz w:val="24"/>
+          <w:szCs w:val="24"/>
+        </w:rPr>
+        <w:t>Żesławska</w:t>
+      </w:r>
+      <w:proofErr w:type="spellEnd"/>
     </w:p>
     <w:sdt>
       <w:sdtPr>
@@ -1107,7 +1119,35 @@
         <w:rPr>
           <w:rFonts w:asciiTheme="majorHAnsi" w:hAnsiTheme="majorHAnsi" w:cstheme="majorHAnsi"/>
         </w:rPr>
-        <w:t>Aplikacja FocusZone została zaprojektowana, by wspierać użytkowników w kontrolowaniu czasu spędzanego na urządzeniach mobilnych, szczególnie w aplikacjach i stronach internetowych rozpraszających uwagę, takich jak media społecznościowe, platformy video czy portale informacyjne. Celem FocusZone jest zachęcanie użytkowników do bardziej świadomego korzystania z czasu i urządzenia mobilnego.</w:t>
+        <w:t xml:space="preserve">Aplikacja </w:t>
+      </w:r>
+      <w:proofErr w:type="spellStart"/>
+      <w:r>
+        <w:rPr>
+          <w:rFonts w:asciiTheme="majorHAnsi" w:hAnsiTheme="majorHAnsi" w:cstheme="majorHAnsi"/>
+        </w:rPr>
+        <w:t>FocusZone</w:t>
+      </w:r>
+      <w:proofErr w:type="spellEnd"/>
+      <w:r>
+        <w:rPr>
+          <w:rFonts w:asciiTheme="majorHAnsi" w:hAnsiTheme="majorHAnsi" w:cstheme="majorHAnsi"/>
+        </w:rPr>
+        <w:t xml:space="preserve"> została zaprojektowana, by wspierać użytkowników w kontrolowaniu czasu spędzanego na urządzeniach mobilnych, szczególnie w aplikacjach i stronach internetowych rozpraszających uwagę, takich jak media społecznościowe, platformy video czy portale informacyjne. Celem </w:t>
+      </w:r>
+      <w:proofErr w:type="spellStart"/>
+      <w:r>
+        <w:rPr>
+          <w:rFonts w:asciiTheme="majorHAnsi" w:hAnsiTheme="majorHAnsi" w:cstheme="majorHAnsi"/>
+        </w:rPr>
+        <w:t>FocusZone</w:t>
+      </w:r>
+      <w:proofErr w:type="spellEnd"/>
+      <w:r>
+        <w:rPr>
+          <w:rFonts w:asciiTheme="majorHAnsi" w:hAnsiTheme="majorHAnsi" w:cstheme="majorHAnsi"/>
+        </w:rPr>
+        <w:t xml:space="preserve"> jest zachęcanie użytkowników do bardziej świadomego korzystania z czasu i urządzenia mobilnego.</w:t>
       </w:r>
     </w:p>
     <w:p>
@@ -1131,7 +1171,35 @@
         <w:rPr>
           <w:rFonts w:asciiTheme="majorHAnsi" w:hAnsiTheme="majorHAnsi" w:cstheme="majorHAnsi"/>
         </w:rPr>
-        <w:t>Główną funkcjonalnością aplikacji jest możliwość ustawienia limitów czasowych na wybrane aplikacje, a także blokowanie określonych stron internetowych. Dzięki pełnoekranowym komunikatom przypominającym o celach użytkownika przed otwarciem tych aplikacji lub stron, FocusZone buduje w użytkownikach nawyki skutecznego zarządzania czasem. FocusZone stawia na personalizację, oferując użytkownikowi możliwość dostosowania wiadomości przypominających o limitach czasowych, blokadach oraz komunikatach zachęcających do bardziej świadomego podejmowania decyzji dotyczących ich nawyków.</w:t>
+        <w:t xml:space="preserve">Główną funkcjonalnością aplikacji jest możliwość ustawienia limitów czasowych na wybrane aplikacje, a także blokowanie określonych stron internetowych. Dzięki pełnoekranowym komunikatom przypominającym o celach użytkownika przed otwarciem tych aplikacji lub stron, </w:t>
+      </w:r>
+      <w:proofErr w:type="spellStart"/>
+      <w:r>
+        <w:rPr>
+          <w:rFonts w:asciiTheme="majorHAnsi" w:hAnsiTheme="majorHAnsi" w:cstheme="majorHAnsi"/>
+        </w:rPr>
+        <w:t>FocusZone</w:t>
+      </w:r>
+      <w:proofErr w:type="spellEnd"/>
+      <w:r>
+        <w:rPr>
+          <w:rFonts w:asciiTheme="majorHAnsi" w:hAnsiTheme="majorHAnsi" w:cstheme="majorHAnsi"/>
+        </w:rPr>
+        <w:t xml:space="preserve"> buduje w użytkownikach nawyki skutecznego zarządzania czasem. </w:t>
+      </w:r>
+      <w:proofErr w:type="spellStart"/>
+      <w:r>
+        <w:rPr>
+          <w:rFonts w:asciiTheme="majorHAnsi" w:hAnsiTheme="majorHAnsi" w:cstheme="majorHAnsi"/>
+        </w:rPr>
+        <w:t>FocusZone</w:t>
+      </w:r>
+      <w:proofErr w:type="spellEnd"/>
+      <w:r>
+        <w:rPr>
+          <w:rFonts w:asciiTheme="majorHAnsi" w:hAnsiTheme="majorHAnsi" w:cstheme="majorHAnsi"/>
+        </w:rPr>
+        <w:t xml:space="preserve"> stawia na personalizację, oferując użytkownikowi możliwość dostosowania wiadomości przypominających o limitach czasowych, blokadach oraz komunikatach zachęcających do bardziej świadomego podejmowania decyzji dotyczących ich nawyków.</w:t>
       </w:r>
     </w:p>
     <w:p>
@@ -1186,7 +1254,63 @@
         <w:rPr>
           <w:rFonts w:asciiTheme="majorHAnsi" w:hAnsiTheme="majorHAnsi" w:cstheme="majorHAnsi"/>
         </w:rPr>
-        <w:t>W rzeczywistym świecie FocusZone znajduje swoje miejsce na rynku aplikacji typu „digital wellbeing” (dobrostanu cyfrowego). W miarę jak społeczeństwo zaczyna dostrzegać negatywne skutki nadmiernego korzystania z urządzeń mobilnych, zwłaszcza wśród młodszych użytkowników, rośnie zapotrzebowanie na narzędzia wspierające bardziej świadome korzystanie z technologii. FocusZone odpowiada na tę potrzebę, umożliwiając użytkownikom proste i skuteczne zarządzanie czasem poświęcanym na różne aktywności cyfrowe.</w:t>
+        <w:t xml:space="preserve">W rzeczywistym świecie </w:t>
+      </w:r>
+      <w:proofErr w:type="spellStart"/>
+      <w:r>
+        <w:rPr>
+          <w:rFonts w:asciiTheme="majorHAnsi" w:hAnsiTheme="majorHAnsi" w:cstheme="majorHAnsi"/>
+        </w:rPr>
+        <w:t>FocusZone</w:t>
+      </w:r>
+      <w:proofErr w:type="spellEnd"/>
+      <w:r>
+        <w:rPr>
+          <w:rFonts w:asciiTheme="majorHAnsi" w:hAnsiTheme="majorHAnsi" w:cstheme="majorHAnsi"/>
+        </w:rPr>
+        <w:t xml:space="preserve"> znajduje swoje miejsce na rynku aplikacji typu „</w:t>
+      </w:r>
+      <w:proofErr w:type="spellStart"/>
+      <w:r>
+        <w:rPr>
+          <w:rFonts w:asciiTheme="majorHAnsi" w:hAnsiTheme="majorHAnsi" w:cstheme="majorHAnsi"/>
+        </w:rPr>
+        <w:t>digital</w:t>
+      </w:r>
+      <w:proofErr w:type="spellEnd"/>
+      <w:r>
+        <w:rPr>
+          <w:rFonts w:asciiTheme="majorHAnsi" w:hAnsiTheme="majorHAnsi" w:cstheme="majorHAnsi"/>
+        </w:rPr>
+        <w:t xml:space="preserve"> </w:t>
+      </w:r>
+      <w:proofErr w:type="spellStart"/>
+      <w:r>
+        <w:rPr>
+          <w:rFonts w:asciiTheme="majorHAnsi" w:hAnsiTheme="majorHAnsi" w:cstheme="majorHAnsi"/>
+        </w:rPr>
+        <w:t>wellbeing</w:t>
+      </w:r>
+      <w:proofErr w:type="spellEnd"/>
+      <w:r>
+        <w:rPr>
+          <w:rFonts w:asciiTheme="majorHAnsi" w:hAnsiTheme="majorHAnsi" w:cstheme="majorHAnsi"/>
+        </w:rPr>
+        <w:t xml:space="preserve">” (dobrostanu cyfrowego). W miarę jak społeczeństwo zaczyna dostrzegać negatywne skutki nadmiernego korzystania z urządzeń mobilnych, zwłaszcza wśród młodszych użytkowników, rośnie zapotrzebowanie na narzędzia wspierające bardziej świadome korzystanie z technologii. </w:t>
+      </w:r>
+      <w:proofErr w:type="spellStart"/>
+      <w:r>
+        <w:rPr>
+          <w:rFonts w:asciiTheme="majorHAnsi" w:hAnsiTheme="majorHAnsi" w:cstheme="majorHAnsi"/>
+        </w:rPr>
+        <w:t>FocusZone</w:t>
+      </w:r>
+      <w:proofErr w:type="spellEnd"/>
+      <w:r>
+        <w:rPr>
+          <w:rFonts w:asciiTheme="majorHAnsi" w:hAnsiTheme="majorHAnsi" w:cstheme="majorHAnsi"/>
+        </w:rPr>
+        <w:t xml:space="preserve"> odpowiada na tę potrzebę, umożliwiając użytkownikom proste i skuteczne zarządzanie czasem poświęcanym na różne aktywności cyfrowe.</w:t>
       </w:r>
     </w:p>
     <w:p>
@@ -1220,7 +1344,21 @@
         <w:rPr>
           <w:rFonts w:asciiTheme="majorHAnsi" w:hAnsiTheme="majorHAnsi" w:cstheme="majorHAnsi"/>
         </w:rPr>
-        <w:t>Wartość dla użytkownika indywidualnego: FocusZone wspiera użytkowników w ograniczaniu czasu spędzanego na telefonie, co może poprawić ich zdrowie psychiczne, zmniejszyć poziom stresu i umożliwić bardziej produktywne wykorzystanie czasu.</w:t>
+        <w:t xml:space="preserve">Wartość dla użytkownika indywidualnego: </w:t>
+      </w:r>
+      <w:proofErr w:type="spellStart"/>
+      <w:r>
+        <w:rPr>
+          <w:rFonts w:asciiTheme="majorHAnsi" w:hAnsiTheme="majorHAnsi" w:cstheme="majorHAnsi"/>
+        </w:rPr>
+        <w:t>FocusZone</w:t>
+      </w:r>
+      <w:proofErr w:type="spellEnd"/>
+      <w:r>
+        <w:rPr>
+          <w:rFonts w:asciiTheme="majorHAnsi" w:hAnsiTheme="majorHAnsi" w:cstheme="majorHAnsi"/>
+        </w:rPr>
+        <w:t xml:space="preserve"> wspiera użytkowników w ograniczaniu czasu spędzanego na telefonie, co może poprawić ich zdrowie psychiczne, zmniejszyć poziom stresu i umożliwić bardziej produktywne wykorzystanie czasu.</w:t>
       </w:r>
     </w:p>
     <w:p>
@@ -1239,7 +1377,35 @@
         <w:rPr>
           <w:rFonts w:asciiTheme="majorHAnsi" w:hAnsiTheme="majorHAnsi" w:cstheme="majorHAnsi"/>
         </w:rPr>
-        <w:t>Możliwość monetyzacji: Aplikacja może być oferowana w modelu freemium z</w:t>
+        <w:t xml:space="preserve">Możliwość </w:t>
+      </w:r>
+      <w:proofErr w:type="spellStart"/>
+      <w:r>
+        <w:rPr>
+          <w:rFonts w:asciiTheme="majorHAnsi" w:hAnsiTheme="majorHAnsi" w:cstheme="majorHAnsi"/>
+        </w:rPr>
+        <w:t>monetyzacji</w:t>
+      </w:r>
+      <w:proofErr w:type="spellEnd"/>
+      <w:r>
+        <w:rPr>
+          <w:rFonts w:asciiTheme="majorHAnsi" w:hAnsiTheme="majorHAnsi" w:cstheme="majorHAnsi"/>
+        </w:rPr>
+        <w:t xml:space="preserve">: Aplikacja może być oferowana w modelu </w:t>
+      </w:r>
+      <w:proofErr w:type="spellStart"/>
+      <w:r>
+        <w:rPr>
+          <w:rFonts w:asciiTheme="majorHAnsi" w:hAnsiTheme="majorHAnsi" w:cstheme="majorHAnsi"/>
+        </w:rPr>
+        <w:t>freemium</w:t>
+      </w:r>
+      <w:proofErr w:type="spellEnd"/>
+      <w:r>
+        <w:rPr>
+          <w:rFonts w:asciiTheme="majorHAnsi" w:hAnsiTheme="majorHAnsi" w:cstheme="majorHAnsi"/>
+        </w:rPr>
+        <w:t xml:space="preserve"> z</w:t>
       </w:r>
       <w:r>
         <w:rPr>
@@ -1269,7 +1435,21 @@
         <w:rPr>
           <w:rFonts w:asciiTheme="majorHAnsi" w:hAnsiTheme="majorHAnsi" w:cstheme="majorHAnsi"/>
         </w:rPr>
-        <w:t>. Monetyzacja może odbywać się na podstawie dotacji za działanie aplikacji.</w:t>
+        <w:t xml:space="preserve">. </w:t>
+      </w:r>
+      <w:proofErr w:type="spellStart"/>
+      <w:r>
+        <w:rPr>
+          <w:rFonts w:asciiTheme="majorHAnsi" w:hAnsiTheme="majorHAnsi" w:cstheme="majorHAnsi"/>
+        </w:rPr>
+        <w:t>Monetyzacja</w:t>
+      </w:r>
+      <w:proofErr w:type="spellEnd"/>
+      <w:r>
+        <w:rPr>
+          <w:rFonts w:asciiTheme="majorHAnsi" w:hAnsiTheme="majorHAnsi" w:cstheme="majorHAnsi"/>
+        </w:rPr>
+        <w:t xml:space="preserve"> może odbywać się na podstawie dotacji za działanie aplikacji.</w:t>
       </w:r>
     </w:p>
     <w:p>
@@ -1288,7 +1468,21 @@
         <w:rPr>
           <w:rFonts w:asciiTheme="majorHAnsi" w:hAnsiTheme="majorHAnsi" w:cstheme="majorHAnsi"/>
         </w:rPr>
-        <w:t>Społeczna odpowiedzialność biznesu: FocusZone może zostać zaprezentowana jako aplikacja odpowiedzialna społecznie, wspierająca użytkowników w zachowaniu równowagi między życiem cyfrowym a rzeczywistym.</w:t>
+        <w:t xml:space="preserve">Społeczna odpowiedzialność biznesu: </w:t>
+      </w:r>
+      <w:proofErr w:type="spellStart"/>
+      <w:r>
+        <w:rPr>
+          <w:rFonts w:asciiTheme="majorHAnsi" w:hAnsiTheme="majorHAnsi" w:cstheme="majorHAnsi"/>
+        </w:rPr>
+        <w:t>FocusZone</w:t>
+      </w:r>
+      <w:proofErr w:type="spellEnd"/>
+      <w:r>
+        <w:rPr>
+          <w:rFonts w:asciiTheme="majorHAnsi" w:hAnsiTheme="majorHAnsi" w:cstheme="majorHAnsi"/>
+        </w:rPr>
+        <w:t xml:space="preserve"> może zostać zaprezentowana jako aplikacja odpowiedzialna społecznie, wspierająca użytkowników w zachowaniu równowagi między życiem cyfrowym a rzeczywistym.</w:t>
       </w:r>
     </w:p>
     <w:p>
@@ -1422,7 +1616,21 @@
         <w:rPr>
           <w:rFonts w:asciiTheme="majorHAnsi" w:hAnsiTheme="majorHAnsi" w:cstheme="majorHAnsi"/>
         </w:rPr>
-        <w:t>Tymczasowe wyłączenie aplikacji – użytkownik ma możliwość czasowego wyłączenia FocusZone, jednak każdorazowe użycie tej funkcji wymaga potwierdzenia za pomocą pełnoekranowego komunikatu przypominającego o celach korzystania z aplikacji</w:t>
+        <w:t xml:space="preserve">Tymczasowe wyłączenie aplikacji – użytkownik ma możliwość czasowego wyłączenia </w:t>
+      </w:r>
+      <w:proofErr w:type="spellStart"/>
+      <w:r>
+        <w:rPr>
+          <w:rFonts w:asciiTheme="majorHAnsi" w:hAnsiTheme="majorHAnsi" w:cstheme="majorHAnsi"/>
+        </w:rPr>
+        <w:t>FocusZone</w:t>
+      </w:r>
+      <w:proofErr w:type="spellEnd"/>
+      <w:r>
+        <w:rPr>
+          <w:rFonts w:asciiTheme="majorHAnsi" w:hAnsiTheme="majorHAnsi" w:cstheme="majorHAnsi"/>
+        </w:rPr>
+        <w:t>, jednak każdorazowe użycie tej funkcji wymaga potwierdzenia za pomocą pełnoekranowego komunikatu przypominającego o celach korzystania z aplikacji</w:t>
       </w:r>
       <w:r>
         <w:rPr>
@@ -1498,7 +1706,21 @@
         <w:rPr>
           <w:rFonts w:asciiTheme="majorHAnsi" w:hAnsiTheme="majorHAnsi" w:cstheme="majorHAnsi"/>
         </w:rPr>
-        <w:t>Skuteczność blokad – FocusZone powinna działać na wszystkich wersjach Androida, które wspierają wymagane API, a także zapewniać blokady niezależne od rodzaju przeglądarki czy aplikacji.</w:t>
+        <w:t xml:space="preserve">Skuteczność blokad – </w:t>
+      </w:r>
+      <w:proofErr w:type="spellStart"/>
+      <w:r>
+        <w:rPr>
+          <w:rFonts w:asciiTheme="majorHAnsi" w:hAnsiTheme="majorHAnsi" w:cstheme="majorHAnsi"/>
+        </w:rPr>
+        <w:t>FocusZone</w:t>
+      </w:r>
+      <w:proofErr w:type="spellEnd"/>
+      <w:r>
+        <w:rPr>
+          <w:rFonts w:asciiTheme="majorHAnsi" w:hAnsiTheme="majorHAnsi" w:cstheme="majorHAnsi"/>
+        </w:rPr>
+        <w:t xml:space="preserve"> powinna działać na wszystkich wersjach Androida, które wspierają wymagane API, a także zapewniać blokady niezależne od rodzaju przeglądarki czy aplikacji.</w:t>
       </w:r>
     </w:p>
     <w:p>
@@ -1840,19 +2062,14 @@
       <w:pPr>
         <w:keepNext/>
         <w:spacing w:after="160"/>
-        <w:ind w:left="720" w:firstLine="0"/>
-      </w:pPr>
-      <w:r>
-        <w:rPr>
-          <w:rFonts w:asciiTheme="majorHAnsi" w:hAnsiTheme="majorHAnsi" w:cstheme="majorHAnsi"/>
-          <w:b/>
-          <w:bCs/>
-          <w:noProof/>
-        </w:rPr>
+        <w:ind w:firstLine="0"/>
+        <w:jc w:val="center"/>
+      </w:pPr>
+      <w:r>
         <w:drawing>
-          <wp:inline distT="0" distB="0" distL="0" distR="0" wp14:anchorId="18D2E690" wp14:editId="2A22C1EF">
-            <wp:extent cx="5747385" cy="3218180"/>
-            <wp:effectExtent l="0" t="0" r="5715" b="1270"/>
+          <wp:inline distT="0" distB="0" distL="0" distR="0" wp14:anchorId="18D2E690" wp14:editId="402EB7FF">
+            <wp:extent cx="5739448" cy="3213735"/>
+            <wp:effectExtent l="0" t="0" r="0" b="5715"/>
             <wp:docPr id="1360643849" name="Obraz 3"/>
             <wp:cNvGraphicFramePr>
               <a:graphicFrameLocks xmlns:a="http://schemas.openxmlformats.org/drawingml/2006/main" noChangeAspect="1"/>
@@ -1882,7 +2099,7 @@
                   <pic:spPr bwMode="auto">
                     <a:xfrm>
                       <a:off x="0" y="0"/>
-                      <a:ext cx="5747385" cy="3218180"/>
+                      <a:ext cx="5754215" cy="3222004"/>
                     </a:xfrm>
                     <a:prstGeom prst="rect">
                       <a:avLst/>
@@ -2002,7 +2219,21 @@
         <w:rPr>
           <w:rFonts w:asciiTheme="majorHAnsi" w:hAnsiTheme="majorHAnsi" w:cstheme="majorHAnsi"/>
         </w:rPr>
-        <w:t xml:space="preserve">W tym rozdziale przedstawione zostaną diagramy UML modelujące system FocusZone oraz jego interakcje z użytkownikami. </w:t>
+        <w:t xml:space="preserve">W tym rozdziale przedstawione zostaną diagramy UML modelujące system </w:t>
+      </w:r>
+      <w:proofErr w:type="spellStart"/>
+      <w:r>
+        <w:rPr>
+          <w:rFonts w:asciiTheme="majorHAnsi" w:hAnsiTheme="majorHAnsi" w:cstheme="majorHAnsi"/>
+        </w:rPr>
+        <w:t>FocusZone</w:t>
+      </w:r>
+      <w:proofErr w:type="spellEnd"/>
+      <w:r>
+        <w:rPr>
+          <w:rFonts w:asciiTheme="majorHAnsi" w:hAnsiTheme="majorHAnsi" w:cstheme="majorHAnsi"/>
+        </w:rPr>
+        <w:t xml:space="preserve"> oraz jego interakcje z użytkownikami. </w:t>
       </w:r>
       <w:r>
         <w:rPr>
@@ -2028,7 +2259,25 @@
           <w:i/>
           <w:iCs/>
         </w:rPr>
-        <w:t>Software Ideas Modeler</w:t>
+        <w:t xml:space="preserve">Software </w:t>
+      </w:r>
+      <w:proofErr w:type="spellStart"/>
+      <w:r>
+        <w:rPr>
+          <w:rFonts w:asciiTheme="majorHAnsi" w:hAnsiTheme="majorHAnsi" w:cstheme="majorHAnsi"/>
+          <w:i/>
+          <w:iCs/>
+        </w:rPr>
+        <w:t>Ideas</w:t>
+      </w:r>
+      <w:proofErr w:type="spellEnd"/>
+      <w:r>
+        <w:rPr>
+          <w:rFonts w:asciiTheme="majorHAnsi" w:hAnsiTheme="majorHAnsi" w:cstheme="majorHAnsi"/>
+          <w:i/>
+          <w:iCs/>
+        </w:rPr>
+        <w:t xml:space="preserve"> Modeler</w:t>
       </w:r>
       <w:r>
         <w:rPr>
@@ -2163,7 +2412,21 @@
         <w:rPr>
           <w:rFonts w:asciiTheme="majorHAnsi" w:hAnsiTheme="majorHAnsi" w:cstheme="majorHAnsi"/>
         </w:rPr>
-        <w:t xml:space="preserve">interakcje użytkowników z aplikacją FocusZone. </w:t>
+        <w:t xml:space="preserve">interakcje użytkowników z aplikacją </w:t>
+      </w:r>
+      <w:proofErr w:type="spellStart"/>
+      <w:r>
+        <w:rPr>
+          <w:rFonts w:asciiTheme="majorHAnsi" w:hAnsiTheme="majorHAnsi" w:cstheme="majorHAnsi"/>
+        </w:rPr>
+        <w:t>FocusZone</w:t>
+      </w:r>
+      <w:proofErr w:type="spellEnd"/>
+      <w:r>
+        <w:rPr>
+          <w:rFonts w:asciiTheme="majorHAnsi" w:hAnsiTheme="majorHAnsi" w:cstheme="majorHAnsi"/>
+        </w:rPr>
+        <w:t xml:space="preserve">. </w:t>
       </w:r>
     </w:p>
     <w:p>
@@ -2602,7 +2865,21 @@
               <w:rPr>
                 <w:rFonts w:asciiTheme="majorHAnsi" w:hAnsiTheme="majorHAnsi" w:cstheme="majorHAnsi"/>
               </w:rPr>
-              <w:t>1. Użytkownik otwiera aplikację FocusZone.</w:t>
+              <w:t xml:space="preserve">1. Użytkownik otwiera aplikację </w:t>
+            </w:r>
+            <w:proofErr w:type="spellStart"/>
+            <w:r>
+              <w:rPr>
+                <w:rFonts w:asciiTheme="majorHAnsi" w:hAnsiTheme="majorHAnsi" w:cstheme="majorHAnsi"/>
+              </w:rPr>
+              <w:t>FocusZone</w:t>
+            </w:r>
+            <w:proofErr w:type="spellEnd"/>
+            <w:r>
+              <w:rPr>
+                <w:rFonts w:asciiTheme="majorHAnsi" w:hAnsiTheme="majorHAnsi" w:cstheme="majorHAnsi"/>
+              </w:rPr>
+              <w:t>.</w:t>
             </w:r>
           </w:p>
           <w:p>
@@ -6468,6 +6745,12 @@
           <w:rFonts w:asciiTheme="majorHAnsi" w:hAnsiTheme="majorHAnsi" w:cstheme="majorHAnsi"/>
         </w:rPr>
       </w:pPr>
+      <w:r>
+        <w:rPr>
+          <w:rFonts w:asciiTheme="majorHAnsi" w:hAnsiTheme="majorHAnsi" w:cstheme="majorHAnsi"/>
+        </w:rPr>
+        <w:br w:type="page"/>
+      </w:r>
     </w:p>
     <w:p>
       <w:pPr>
@@ -6988,7 +7271,6 @@
               <w:rPr>
                 <w:rFonts w:asciiTheme="majorHAnsi" w:hAnsiTheme="majorHAnsi" w:cstheme="majorHAnsi"/>
               </w:rPr>
-              <w:lastRenderedPageBreak/>
               <w:t>Krok 5: Aplikacja blokowana jest na czas określony w ustawieniach sesji, jeżeli została taka ustawiona dla danej aplikacji i limit nie został przekroczony.</w:t>
             </w:r>
           </w:p>
@@ -7014,7 +7296,6 @@
                 <w:b/>
                 <w:bCs/>
               </w:rPr>
-              <w:lastRenderedPageBreak/>
               <w:t>Warunki końcowe</w:t>
             </w:r>
           </w:p>
@@ -7060,6 +7341,22 @@
         </w:tc>
       </w:tr>
     </w:tbl>
+    <w:p>
+      <w:pPr>
+        <w:spacing w:after="160"/>
+        <w:ind w:firstLine="0"/>
+        <w:jc w:val="left"/>
+        <w:rPr>
+          <w:rFonts w:asciiTheme="majorHAnsi" w:hAnsiTheme="majorHAnsi" w:cstheme="majorHAnsi"/>
+        </w:rPr>
+      </w:pPr>
+      <w:r>
+        <w:rPr>
+          <w:rFonts w:asciiTheme="majorHAnsi" w:hAnsiTheme="majorHAnsi" w:cstheme="majorHAnsi"/>
+        </w:rPr>
+        <w:br w:type="page"/>
+      </w:r>
+    </w:p>
     <w:p>
       <w:pPr>
         <w:spacing w:after="160"/>
@@ -7981,6 +8278,12 @@
           <w:rFonts w:asciiTheme="majorHAnsi" w:hAnsiTheme="majorHAnsi" w:cstheme="majorHAnsi"/>
         </w:rPr>
       </w:pPr>
+      <w:r>
+        <w:rPr>
+          <w:rFonts w:asciiTheme="majorHAnsi" w:hAnsiTheme="majorHAnsi" w:cstheme="majorHAnsi"/>
+        </w:rPr>
+        <w:br w:type="page"/>
+      </w:r>
     </w:p>
     <w:p>
       <w:pPr>
@@ -10516,7 +10819,7 @@
           <w:noProof/>
         </w:rPr>
         <w:drawing>
-          <wp:inline distT="0" distB="0" distL="0" distR="0" wp14:anchorId="2BDB13AC" wp14:editId="636D1F03">
+          <wp:inline distT="0" distB="0" distL="0" distR="0" wp14:anchorId="2BDB13AC" wp14:editId="6E02E674">
             <wp:extent cx="5660734" cy="8172450"/>
             <wp:effectExtent l="0" t="0" r="0" b="0"/>
             <wp:docPr id="1711154549" name="Obraz 1"/>
@@ -10548,7 +10851,7 @@
                   <pic:spPr bwMode="auto">
                     <a:xfrm>
                       <a:off x="0" y="0"/>
-                      <a:ext cx="5662970" cy="8175678"/>
+                      <a:ext cx="5660734" cy="8172450"/>
                     </a:xfrm>
                     <a:prstGeom prst="rect">
                       <a:avLst/>
@@ -10622,9 +10925,9 @@
           <w:noProof/>
         </w:rPr>
         <w:drawing>
-          <wp:inline distT="0" distB="0" distL="0" distR="0" wp14:anchorId="121CD074" wp14:editId="52FE9EB7">
+          <wp:inline distT="0" distB="0" distL="0" distR="0" wp14:anchorId="121CD074" wp14:editId="06816D02">
             <wp:extent cx="5558548" cy="8477250"/>
-            <wp:effectExtent l="0" t="0" r="0" b="0"/>
+            <wp:effectExtent l="0" t="0" r="0" b="3175"/>
             <wp:docPr id="1864668261" name="Obraz 2"/>
             <wp:cNvGraphicFramePr>
               <a:graphicFrameLocks xmlns:a="http://schemas.openxmlformats.org/drawingml/2006/main" noChangeAspect="1"/>
@@ -10654,7 +10957,7 @@
                   <pic:spPr bwMode="auto">
                     <a:xfrm>
                       <a:off x="0" y="0"/>
-                      <a:ext cx="5558941" cy="8477849"/>
+                      <a:ext cx="5558548" cy="8477250"/>
                     </a:xfrm>
                     <a:prstGeom prst="rect">
                       <a:avLst/>
@@ -10707,23 +11010,7 @@
           <w:b/>
           <w:bCs/>
         </w:rPr>
-        <w:t xml:space="preserve"> (</w:t>
-      </w:r>
-      <w:r>
-        <w:rPr>
-          <w:rFonts w:asciiTheme="majorHAnsi" w:hAnsiTheme="majorHAnsi" w:cstheme="majorHAnsi"/>
-          <w:b/>
-          <w:bCs/>
-        </w:rPr>
-        <w:t>UC0</w:t>
-      </w:r>
-      <w:r>
-        <w:rPr>
-          <w:rFonts w:asciiTheme="majorHAnsi" w:hAnsiTheme="majorHAnsi" w:cstheme="majorHAnsi"/>
-          <w:b/>
-          <w:bCs/>
-        </w:rPr>
-        <w:t>12)</w:t>
+        <w:t xml:space="preserve"> (UC012)</w:t>
       </w:r>
     </w:p>
     <w:p>
@@ -10905,8 +11192,30 @@
         <w:rPr>
           <w:rFonts w:asciiTheme="majorHAnsi" w:hAnsiTheme="majorHAnsi" w:cstheme="majorHAnsi"/>
         </w:rPr>
-        <w:t>Proponowanej technologii, język po stronie beckendu, frontend</w:t>
-      </w:r>
+        <w:t xml:space="preserve">Proponowanej technologii, język po stronie </w:t>
+      </w:r>
+      <w:proofErr w:type="spellStart"/>
+      <w:r>
+        <w:rPr>
+          <w:rFonts w:asciiTheme="majorHAnsi" w:hAnsiTheme="majorHAnsi" w:cstheme="majorHAnsi"/>
+        </w:rPr>
+        <w:t>beckendu</w:t>
+      </w:r>
+      <w:proofErr w:type="spellEnd"/>
+      <w:r>
+        <w:rPr>
+          <w:rFonts w:asciiTheme="majorHAnsi" w:hAnsiTheme="majorHAnsi" w:cstheme="majorHAnsi"/>
+        </w:rPr>
+        <w:t xml:space="preserve">, </w:t>
+      </w:r>
+      <w:proofErr w:type="spellStart"/>
+      <w:r>
+        <w:rPr>
+          <w:rFonts w:asciiTheme="majorHAnsi" w:hAnsiTheme="majorHAnsi" w:cstheme="majorHAnsi"/>
+        </w:rPr>
+        <w:t>frontend</w:t>
+      </w:r>
+      <w:proofErr w:type="spellEnd"/>
     </w:p>
     <w:p>
       <w:pPr>
@@ -11373,7 +11682,15 @@
         </w:numPr>
       </w:pPr>
       <w:r>
-        <w:t>nie narusza praw autorskich w rozumieniu ustawy z dnia 4 lutego 1994 roku o prawie autorskim i prawach pokrewnych (t.j. Dz.U. z 2021 r., poz. 1062) oraz dóbr osobistych chronionych prawem cywilnym,</w:t>
+        <w:t>nie narusza praw autorskich w rozumieniu ustawy z dnia 4 lutego 1994 roku o prawie autorskim i prawach pokrewnych (</w:t>
+      </w:r>
+      <w:proofErr w:type="spellStart"/>
+      <w:r>
+        <w:t>t.j</w:t>
+      </w:r>
+      <w:proofErr w:type="spellEnd"/>
+      <w:r>
+        <w:t>. Dz.U. z 2021 r., poz. 1062) oraz dóbr osobistych chronionych prawem cywilnym,</w:t>
       </w:r>
     </w:p>
     <w:p>
@@ -11385,7 +11702,15 @@
         </w:numPr>
       </w:pPr>
       <w:r>
-        <w:t>nie zawiera danych i informacji, które uzyskałem/am w sposób niedozwolony</w:t>
+        <w:t>nie zawiera danych i informacji, które uzyskałem/</w:t>
+      </w:r>
+      <w:proofErr w:type="spellStart"/>
+      <w:r>
+        <w:t>am</w:t>
+      </w:r>
+      <w:proofErr w:type="spellEnd"/>
+      <w:r>
+        <w:t xml:space="preserve"> w sposób niedozwolony</w:t>
       </w:r>
     </w:p>
     <w:p>
@@ -16348,7 +16673,6 @@
   <w:style w:type="character" w:default="1" w:styleId="Domylnaczcionkaakapitu">
     <w:name w:val="Default Paragraph Font"/>
     <w:uiPriority w:val="1"/>
-    <w:semiHidden/>
     <w:unhideWhenUsed/>
   </w:style>
   <w:style w:type="table" w:default="1" w:styleId="Standardowy">
@@ -16960,6 +17284,15 @@
 </file>
 
 <file path=customXml/item1.xml><?xml version="1.0" encoding="utf-8"?>
+<?mso-contentType ?>
+<FormTemplates xmlns="http://schemas.microsoft.com/sharepoint/v3/contenttype/forms">
+  <Display>DocumentLibraryForm</Display>
+  <Edit>DocumentLibraryForm</Edit>
+  <New>DocumentLibraryForm</New>
+</FormTemplates>
+</file>
+
+<file path=customXml/item2.xml><?xml version="1.0" encoding="utf-8"?>
 <ct:contentTypeSchema xmlns:ct="http://schemas.microsoft.com/office/2006/metadata/contentType" xmlns:ma="http://schemas.microsoft.com/office/2006/metadata/properties/metaAttributes" ct:_="" ma:_="" ma:contentTypeName="Dokument" ma:contentTypeID="0x01010026684FEC06BC244883C84D77DD7FBA59" ma:contentTypeVersion="4" ma:contentTypeDescription="Utwórz nowy dokument." ma:contentTypeScope="" ma:versionID="6c3ca02322073af944cf8c115a081a8a">
   <xsd:schema xmlns:xsd="http://www.w3.org/2001/XMLSchema" xmlns:xs="http://www.w3.org/2001/XMLSchema" xmlns:p="http://schemas.microsoft.com/office/2006/metadata/properties" xmlns:ns2="4b844f97-328e-4c87-a003-e380df537dec" targetNamespace="http://schemas.microsoft.com/office/2006/metadata/properties" ma:root="true" ma:fieldsID="f37499417a12fb3913e8631ad33a20ad" ns2:_="">
     <xsd:import namespace="4b844f97-328e-4c87-a003-e380df537dec"/>
@@ -17103,26 +17436,25 @@
 </ct:contentTypeSchema>
 </file>
 
-<file path=customXml/item2.xml><?xml version="1.0" encoding="utf-8"?>
-<?mso-contentType ?>
-<FormTemplates xmlns="http://schemas.microsoft.com/sharepoint/v3/contenttype/forms">
-  <Display>DocumentLibraryForm</Display>
-  <Edit>DocumentLibraryForm</Edit>
-  <New>DocumentLibraryForm</New>
-</FormTemplates>
+<file path=customXml/item3.xml><?xml version="1.0" encoding="utf-8"?>
+<b:Sources xmlns:b="http://schemas.openxmlformats.org/officeDocument/2006/bibliography" xmlns="http://schemas.openxmlformats.org/officeDocument/2006/bibliography" SelectedStyle="\APASixthEditionOfficeOnline.xsl" StyleName="APA" Version="6"/>
 </file>
 
-<file path=customXml/item3.xml><?xml version="1.0" encoding="utf-8"?>
+<file path=customXml/item4.xml><?xml version="1.0" encoding="utf-8"?>
 <p:properties xmlns:p="http://schemas.microsoft.com/office/2006/metadata/properties" xmlns:xsi="http://www.w3.org/2001/XMLSchema-instance" xmlns:pc="http://schemas.microsoft.com/office/infopath/2007/PartnerControls">
   <documentManagement/>
 </p:properties>
 </file>
 
-<file path=customXml/item4.xml><?xml version="1.0" encoding="utf-8"?>
-<b:Sources xmlns:b="http://schemas.openxmlformats.org/officeDocument/2006/bibliography" xmlns="http://schemas.openxmlformats.org/officeDocument/2006/bibliography" SelectedStyle="\APASixthEditionOfficeOnline.xsl" StyleName="APA" Version="6"/>
+<file path=customXml/itemProps1.xml><?xml version="1.0" encoding="utf-8"?>
+<ds:datastoreItem xmlns:ds="http://schemas.openxmlformats.org/officeDocument/2006/customXml" ds:itemID="{A1B90B1C-C5E2-4969-991B-DA01A4D1D344}">
+  <ds:schemaRefs>
+    <ds:schemaRef ds:uri="http://schemas.microsoft.com/sharepoint/v3/contenttype/forms"/>
+  </ds:schemaRefs>
+</ds:datastoreItem>
 </file>
 
-<file path=customXml/itemProps1.xml><?xml version="1.0" encoding="utf-8"?>
+<file path=customXml/itemProps2.xml><?xml version="1.0" encoding="utf-8"?>
 <ds:datastoreItem xmlns:ds="http://schemas.openxmlformats.org/officeDocument/2006/customXml" ds:itemID="{5269C511-FC19-4273-84C6-15130166041E}">
   <ds:schemaRefs>
     <ds:schemaRef ds:uri="http://schemas.microsoft.com/office/2006/metadata/contentType"/>
@@ -17140,27 +17472,19 @@
 </ds:datastoreItem>
 </file>
 
-<file path=customXml/itemProps2.xml><?xml version="1.0" encoding="utf-8"?>
-<ds:datastoreItem xmlns:ds="http://schemas.openxmlformats.org/officeDocument/2006/customXml" ds:itemID="{A1B90B1C-C5E2-4969-991B-DA01A4D1D344}">
+<file path=customXml/itemProps3.xml><?xml version="1.0" encoding="utf-8"?>
+<ds:datastoreItem xmlns:ds="http://schemas.openxmlformats.org/officeDocument/2006/customXml" ds:itemID="{E32E3F2C-E5CD-45D1-8E5A-0324F317AAFC}">
   <ds:schemaRefs>
-    <ds:schemaRef ds:uri="http://schemas.microsoft.com/sharepoint/v3/contenttype/forms"/>
+    <ds:schemaRef ds:uri="http://schemas.openxmlformats.org/officeDocument/2006/bibliography"/>
   </ds:schemaRefs>
 </ds:datastoreItem>
 </file>
 
-<file path=customXml/itemProps3.xml><?xml version="1.0" encoding="utf-8"?>
+<file path=customXml/itemProps4.xml><?xml version="1.0" encoding="utf-8"?>
 <ds:datastoreItem xmlns:ds="http://schemas.openxmlformats.org/officeDocument/2006/customXml" ds:itemID="{14043B0D-7928-4CD4-BDB2-3D3479C6A5F3}">
   <ds:schemaRefs>
     <ds:schemaRef ds:uri="http://schemas.microsoft.com/office/2006/metadata/properties"/>
     <ds:schemaRef ds:uri="http://schemas.microsoft.com/office/infopath/2007/PartnerControls"/>
   </ds:schemaRefs>
 </ds:datastoreItem>
-</file>
-
-<file path=customXml/itemProps4.xml><?xml version="1.0" encoding="utf-8"?>
-<ds:datastoreItem xmlns:ds="http://schemas.openxmlformats.org/officeDocument/2006/customXml" ds:itemID="{E32E3F2C-E5CD-45D1-8E5A-0324F317AAFC}">
-  <ds:schemaRefs>
-    <ds:schemaRef ds:uri="http://schemas.openxmlformats.org/officeDocument/2006/bibliography"/>
-  </ds:schemaRefs>
-</ds:datastoreItem>
 </file>
</xml_diff>

<commit_message>
Zmiana kierunków strzałek w UseCase Diagram
</commit_message>
<xml_diff>
--- a/Mateusz_Bocak_projekt_IO.docx
+++ b/Mateusz_Bocak_projekt_IO.docx
@@ -2445,10 +2445,10 @@
           <w:noProof/>
         </w:rPr>
         <w:drawing>
-          <wp:inline distT="0" distB="0" distL="0" distR="0" wp14:anchorId="1218889C" wp14:editId="645525A4">
+          <wp:inline distT="0" distB="0" distL="0" distR="0" wp14:anchorId="343B10CC" wp14:editId="55B173EA">
             <wp:extent cx="5753100" cy="5495925"/>
             <wp:effectExtent l="0" t="0" r="0" b="9525"/>
-            <wp:docPr id="892998974" name="Obraz 6"/>
+            <wp:docPr id="160825850" name="Obraz 1"/>
             <wp:cNvGraphicFramePr>
               <a:graphicFrameLocks xmlns:a="http://schemas.openxmlformats.org/drawingml/2006/main" noChangeAspect="1"/>
             </wp:cNvGraphicFramePr>
@@ -2456,7 +2456,7 @@
               <a:graphicData uri="http://schemas.openxmlformats.org/drawingml/2006/picture">
                 <pic:pic xmlns:pic="http://schemas.openxmlformats.org/drawingml/2006/picture">
                   <pic:nvPicPr>
-                    <pic:cNvPr id="0" name="Picture 6"/>
+                    <pic:cNvPr id="0" name="Picture 1"/>
                     <pic:cNvPicPr>
                       <a:picLocks noChangeAspect="1" noChangeArrowheads="1"/>
                     </pic:cNvPicPr>

</xml_diff>

<commit_message>
Rozdział 3 - opis techniczny projektu
</commit_message>
<xml_diff>
--- a/Mateusz_Bocak_projekt_IO.docx
+++ b/Mateusz_Bocak_projekt_IO.docx
@@ -1113,15 +1113,6 @@
     <w:p>
       <w:pPr>
         <w:spacing w:after="160"/>
-        <w:ind w:firstLine="0"/>
-        <w:rPr>
-          <w:rFonts w:asciiTheme="majorHAnsi" w:hAnsiTheme="majorHAnsi" w:cstheme="majorHAnsi"/>
-        </w:rPr>
-      </w:pPr>
-    </w:p>
-    <w:p>
-      <w:pPr>
-        <w:spacing w:after="160"/>
         <w:ind w:firstLine="360"/>
         <w:rPr>
           <w:rFonts w:asciiTheme="majorHAnsi" w:hAnsiTheme="majorHAnsi" w:cstheme="majorHAnsi"/>
@@ -1775,14 +1766,27 @@
       <w:r>
         <w:t xml:space="preserve">Rysunek </w:t>
       </w:r>
-      <w:fldSimple w:instr=" SEQ Rysunek \* ARABIC ">
-        <w:r>
-          <w:rPr>
-            <w:noProof/>
-          </w:rPr>
-          <w:t>1</w:t>
-        </w:r>
-      </w:fldSimple>
+      <w:r>
+        <w:fldChar w:fldCharType="begin"/>
+      </w:r>
+      <w:r>
+        <w:instrText xml:space="preserve"> SEQ Rysunek \* ARABIC </w:instrText>
+      </w:r>
+      <w:r>
+        <w:fldChar w:fldCharType="separate"/>
+      </w:r>
+      <w:r>
+        <w:rPr>
+          <w:noProof/>
+        </w:rPr>
+        <w:t>1</w:t>
+      </w:r>
+      <w:r>
+        <w:rPr>
+          <w:noProof/>
+        </w:rPr>
+        <w:fldChar w:fldCharType="end"/>
+      </w:r>
       <w:r>
         <w:t xml:space="preserve">- diagram </w:t>
       </w:r>
@@ -1906,14 +1910,27 @@
       <w:r>
         <w:t xml:space="preserve">Rysunek </w:t>
       </w:r>
-      <w:fldSimple w:instr=" SEQ Rysunek \* ARABIC ">
-        <w:r>
-          <w:rPr>
-            <w:noProof/>
-          </w:rPr>
-          <w:t>2</w:t>
-        </w:r>
-      </w:fldSimple>
+      <w:r>
+        <w:fldChar w:fldCharType="begin"/>
+      </w:r>
+      <w:r>
+        <w:instrText xml:space="preserve"> SEQ Rysunek \* ARABIC </w:instrText>
+      </w:r>
+      <w:r>
+        <w:fldChar w:fldCharType="separate"/>
+      </w:r>
+      <w:r>
+        <w:rPr>
+          <w:noProof/>
+        </w:rPr>
+        <w:t>2</w:t>
+      </w:r>
+      <w:r>
+        <w:rPr>
+          <w:noProof/>
+        </w:rPr>
+        <w:fldChar w:fldCharType="end"/>
+      </w:r>
       <w:r>
         <w:t xml:space="preserve"> -</w:t>
       </w:r>
@@ -2177,9 +2194,9 @@
           <w:noProof/>
         </w:rPr>
         <w:drawing>
-          <wp:inline distT="0" distB="0" distL="0" distR="0" wp14:anchorId="343B10CC" wp14:editId="55B173EA">
+          <wp:inline distT="0" distB="0" distL="0" distR="0" wp14:anchorId="343B10CC" wp14:editId="51C2954D">
             <wp:extent cx="5753100" cy="5495925"/>
-            <wp:effectExtent l="0" t="0" r="0" b="9525"/>
+            <wp:effectExtent l="0" t="0" r="7620" b="0"/>
             <wp:docPr id="160825850" name="Obraz 1"/>
             <wp:cNvGraphicFramePr>
               <a:graphicFrameLocks xmlns:a="http://schemas.openxmlformats.org/drawingml/2006/main" noChangeAspect="1"/>
@@ -2236,14 +2253,27 @@
       <w:r>
         <w:t xml:space="preserve">Rysunek </w:t>
       </w:r>
-      <w:fldSimple w:instr=" SEQ Rysunek \* ARABIC ">
-        <w:r>
-          <w:rPr>
-            <w:noProof/>
-          </w:rPr>
-          <w:t>3</w:t>
-        </w:r>
-      </w:fldSimple>
+      <w:r>
+        <w:fldChar w:fldCharType="begin"/>
+      </w:r>
+      <w:r>
+        <w:instrText xml:space="preserve"> SEQ Rysunek \* ARABIC </w:instrText>
+      </w:r>
+      <w:r>
+        <w:fldChar w:fldCharType="separate"/>
+      </w:r>
+      <w:r>
+        <w:rPr>
+          <w:noProof/>
+        </w:rPr>
+        <w:t>3</w:t>
+      </w:r>
+      <w:r>
+        <w:rPr>
+          <w:noProof/>
+        </w:rPr>
+        <w:fldChar w:fldCharType="end"/>
+      </w:r>
       <w:r>
         <w:rPr>
           <w:noProof/>
@@ -2285,20 +2315,46 @@
     </w:p>
     <w:p>
       <w:pPr>
+        <w:rPr>
+          <w:rFonts w:asciiTheme="majorHAnsi" w:hAnsiTheme="majorHAnsi" w:cstheme="majorHAnsi"/>
+        </w:rPr>
+      </w:pPr>
+      <w:r>
+        <w:rPr>
+          <w:rFonts w:asciiTheme="majorHAnsi" w:hAnsiTheme="majorHAnsi" w:cstheme="majorHAnsi"/>
+        </w:rPr>
+        <w:t>Poniżej przedstawiono scenariusze użycia dla większości przypadków użycia aplikacji.</w:t>
+      </w:r>
+    </w:p>
+    <w:p>
+      <w:pPr>
         <w:pStyle w:val="Legenda"/>
         <w:keepNext/>
       </w:pPr>
       <w:r>
         <w:t xml:space="preserve">Tabela </w:t>
       </w:r>
-      <w:fldSimple w:instr=" SEQ Tabela \* ARABIC ">
-        <w:r>
-          <w:rPr>
-            <w:noProof/>
-          </w:rPr>
-          <w:t>1</w:t>
-        </w:r>
-      </w:fldSimple>
+      <w:r>
+        <w:fldChar w:fldCharType="begin"/>
+      </w:r>
+      <w:r>
+        <w:instrText xml:space="preserve"> SEQ Tabela \* ARABIC </w:instrText>
+      </w:r>
+      <w:r>
+        <w:fldChar w:fldCharType="separate"/>
+      </w:r>
+      <w:r>
+        <w:rPr>
+          <w:noProof/>
+        </w:rPr>
+        <w:t>1</w:t>
+      </w:r>
+      <w:r>
+        <w:rPr>
+          <w:noProof/>
+        </w:rPr>
+        <w:fldChar w:fldCharType="end"/>
+      </w:r>
       <w:r>
         <w:t xml:space="preserve"> - Przypadek użycia UC001</w:t>
       </w:r>
@@ -2736,14 +2792,27 @@
       <w:r>
         <w:t xml:space="preserve">Tabela </w:t>
       </w:r>
-      <w:fldSimple w:instr=" SEQ Tabela \* ARABIC ">
-        <w:r>
-          <w:rPr>
-            <w:noProof/>
-          </w:rPr>
-          <w:t>2</w:t>
-        </w:r>
-      </w:fldSimple>
+      <w:r>
+        <w:fldChar w:fldCharType="begin"/>
+      </w:r>
+      <w:r>
+        <w:instrText xml:space="preserve"> SEQ Tabela \* ARABIC </w:instrText>
+      </w:r>
+      <w:r>
+        <w:fldChar w:fldCharType="separate"/>
+      </w:r>
+      <w:r>
+        <w:rPr>
+          <w:noProof/>
+        </w:rPr>
+        <w:t>2</w:t>
+      </w:r>
+      <w:r>
+        <w:rPr>
+          <w:noProof/>
+        </w:rPr>
+        <w:fldChar w:fldCharType="end"/>
+      </w:r>
       <w:r>
         <w:t xml:space="preserve"> - Przypadek użycia UC002</w:t>
       </w:r>
@@ -3206,14 +3275,27 @@
         <w:lastRenderedPageBreak/>
         <w:t xml:space="preserve">Tabela </w:t>
       </w:r>
-      <w:fldSimple w:instr=" SEQ Tabela \* ARABIC ">
-        <w:r>
-          <w:rPr>
-            <w:noProof/>
-          </w:rPr>
-          <w:t>3</w:t>
-        </w:r>
-      </w:fldSimple>
+      <w:r>
+        <w:fldChar w:fldCharType="begin"/>
+      </w:r>
+      <w:r>
+        <w:instrText xml:space="preserve"> SEQ Tabela \* ARABIC </w:instrText>
+      </w:r>
+      <w:r>
+        <w:fldChar w:fldCharType="separate"/>
+      </w:r>
+      <w:r>
+        <w:rPr>
+          <w:noProof/>
+        </w:rPr>
+        <w:t>3</w:t>
+      </w:r>
+      <w:r>
+        <w:rPr>
+          <w:noProof/>
+        </w:rPr>
+        <w:fldChar w:fldCharType="end"/>
+      </w:r>
       <w:r>
         <w:t xml:space="preserve"> - Przypadek użycia UC003</w:t>
       </w:r>
@@ -3737,14 +3819,27 @@
       <w:r>
         <w:t xml:space="preserve">Tabela </w:t>
       </w:r>
-      <w:fldSimple w:instr=" SEQ Tabela \* ARABIC ">
-        <w:r>
-          <w:rPr>
-            <w:noProof/>
-          </w:rPr>
-          <w:t>4</w:t>
-        </w:r>
-      </w:fldSimple>
+      <w:r>
+        <w:fldChar w:fldCharType="begin"/>
+      </w:r>
+      <w:r>
+        <w:instrText xml:space="preserve"> SEQ Tabela \* ARABIC </w:instrText>
+      </w:r>
+      <w:r>
+        <w:fldChar w:fldCharType="separate"/>
+      </w:r>
+      <w:r>
+        <w:rPr>
+          <w:noProof/>
+        </w:rPr>
+        <w:t>4</w:t>
+      </w:r>
+      <w:r>
+        <w:rPr>
+          <w:noProof/>
+        </w:rPr>
+        <w:fldChar w:fldCharType="end"/>
+      </w:r>
       <w:r>
         <w:t xml:space="preserve"> - Przypadek użycia UC004</w:t>
       </w:r>
@@ -4264,14 +4359,27 @@
         <w:lastRenderedPageBreak/>
         <w:t xml:space="preserve">Tabela </w:t>
       </w:r>
-      <w:fldSimple w:instr=" SEQ Tabela \* ARABIC ">
-        <w:r>
-          <w:rPr>
-            <w:noProof/>
-          </w:rPr>
-          <w:t>5</w:t>
-        </w:r>
-      </w:fldSimple>
+      <w:r>
+        <w:fldChar w:fldCharType="begin"/>
+      </w:r>
+      <w:r>
+        <w:instrText xml:space="preserve"> SEQ Tabela \* ARABIC </w:instrText>
+      </w:r>
+      <w:r>
+        <w:fldChar w:fldCharType="separate"/>
+      </w:r>
+      <w:r>
+        <w:rPr>
+          <w:noProof/>
+        </w:rPr>
+        <w:t>5</w:t>
+      </w:r>
+      <w:r>
+        <w:rPr>
+          <w:noProof/>
+        </w:rPr>
+        <w:fldChar w:fldCharType="end"/>
+      </w:r>
       <w:r>
         <w:t xml:space="preserve"> - Przypadek użycia UC005</w:t>
       </w:r>
@@ -4806,14 +4914,27 @@
       <w:r>
         <w:t xml:space="preserve">Tabela </w:t>
       </w:r>
-      <w:fldSimple w:instr=" SEQ Tabela \* ARABIC ">
-        <w:r>
-          <w:rPr>
-            <w:noProof/>
-          </w:rPr>
-          <w:t>6</w:t>
-        </w:r>
-      </w:fldSimple>
+      <w:r>
+        <w:fldChar w:fldCharType="begin"/>
+      </w:r>
+      <w:r>
+        <w:instrText xml:space="preserve"> SEQ Tabela \* ARABIC </w:instrText>
+      </w:r>
+      <w:r>
+        <w:fldChar w:fldCharType="separate"/>
+      </w:r>
+      <w:r>
+        <w:rPr>
+          <w:noProof/>
+        </w:rPr>
+        <w:t>6</w:t>
+      </w:r>
+      <w:r>
+        <w:rPr>
+          <w:noProof/>
+        </w:rPr>
+        <w:fldChar w:fldCharType="end"/>
+      </w:r>
       <w:r>
         <w:t xml:space="preserve"> - Przypadek użycia UC006</w:t>
       </w:r>
@@ -5367,14 +5488,27 @@
         <w:lastRenderedPageBreak/>
         <w:t xml:space="preserve">Tabela </w:t>
       </w:r>
-      <w:fldSimple w:instr=" SEQ Tabela \* ARABIC ">
-        <w:r>
-          <w:rPr>
-            <w:noProof/>
-          </w:rPr>
-          <w:t>7</w:t>
-        </w:r>
-      </w:fldSimple>
+      <w:r>
+        <w:fldChar w:fldCharType="begin"/>
+      </w:r>
+      <w:r>
+        <w:instrText xml:space="preserve"> SEQ Tabela \* ARABIC </w:instrText>
+      </w:r>
+      <w:r>
+        <w:fldChar w:fldCharType="separate"/>
+      </w:r>
+      <w:r>
+        <w:rPr>
+          <w:noProof/>
+        </w:rPr>
+        <w:t>7</w:t>
+      </w:r>
+      <w:r>
+        <w:rPr>
+          <w:noProof/>
+        </w:rPr>
+        <w:fldChar w:fldCharType="end"/>
+      </w:r>
       <w:r>
         <w:t xml:space="preserve"> - Przypadek użycia UC007</w:t>
       </w:r>
@@ -6005,14 +6139,27 @@
         <w:lastRenderedPageBreak/>
         <w:t xml:space="preserve">Tabela </w:t>
       </w:r>
-      <w:fldSimple w:instr=" SEQ Tabela \* ARABIC ">
-        <w:r>
-          <w:rPr>
-            <w:noProof/>
-          </w:rPr>
-          <w:t>8</w:t>
-        </w:r>
-      </w:fldSimple>
+      <w:r>
+        <w:fldChar w:fldCharType="begin"/>
+      </w:r>
+      <w:r>
+        <w:instrText xml:space="preserve"> SEQ Tabela \* ARABIC </w:instrText>
+      </w:r>
+      <w:r>
+        <w:fldChar w:fldCharType="separate"/>
+      </w:r>
+      <w:r>
+        <w:rPr>
+          <w:noProof/>
+        </w:rPr>
+        <w:t>8</w:t>
+      </w:r>
+      <w:r>
+        <w:rPr>
+          <w:noProof/>
+        </w:rPr>
+        <w:fldChar w:fldCharType="end"/>
+      </w:r>
       <w:r>
         <w:t xml:space="preserve"> - Przypadek użycia UC008</w:t>
       </w:r>
@@ -6486,14 +6633,27 @@
       <w:r>
         <w:t xml:space="preserve">Tabela </w:t>
       </w:r>
-      <w:fldSimple w:instr=" SEQ Tabela \* ARABIC ">
-        <w:r>
-          <w:rPr>
-            <w:noProof/>
-          </w:rPr>
-          <w:t>9</w:t>
-        </w:r>
-      </w:fldSimple>
+      <w:r>
+        <w:fldChar w:fldCharType="begin"/>
+      </w:r>
+      <w:r>
+        <w:instrText xml:space="preserve"> SEQ Tabela \* ARABIC </w:instrText>
+      </w:r>
+      <w:r>
+        <w:fldChar w:fldCharType="separate"/>
+      </w:r>
+      <w:r>
+        <w:rPr>
+          <w:noProof/>
+        </w:rPr>
+        <w:t>9</w:t>
+      </w:r>
+      <w:r>
+        <w:rPr>
+          <w:noProof/>
+        </w:rPr>
+        <w:fldChar w:fldCharType="end"/>
+      </w:r>
       <w:r>
         <w:t xml:space="preserve"> - Przypadek użycia UC009</w:t>
       </w:r>
@@ -7105,14 +7265,27 @@
       <w:r>
         <w:t xml:space="preserve">Tabela </w:t>
       </w:r>
-      <w:fldSimple w:instr=" SEQ Tabela \* ARABIC ">
-        <w:r>
-          <w:rPr>
-            <w:noProof/>
-          </w:rPr>
-          <w:t>10</w:t>
-        </w:r>
-      </w:fldSimple>
+      <w:r>
+        <w:fldChar w:fldCharType="begin"/>
+      </w:r>
+      <w:r>
+        <w:instrText xml:space="preserve"> SEQ Tabela \* ARABIC </w:instrText>
+      </w:r>
+      <w:r>
+        <w:fldChar w:fldCharType="separate"/>
+      </w:r>
+      <w:r>
+        <w:rPr>
+          <w:noProof/>
+        </w:rPr>
+        <w:t>10</w:t>
+      </w:r>
+      <w:r>
+        <w:rPr>
+          <w:noProof/>
+        </w:rPr>
+        <w:fldChar w:fldCharType="end"/>
+      </w:r>
       <w:r>
         <w:t xml:space="preserve"> - Przypadek użycia UC010</w:t>
       </w:r>
@@ -7612,14 +7785,27 @@
       <w:r>
         <w:t xml:space="preserve">Tabela </w:t>
       </w:r>
-      <w:fldSimple w:instr=" SEQ Tabela \* ARABIC ">
-        <w:r>
-          <w:rPr>
-            <w:noProof/>
-          </w:rPr>
-          <w:t>11</w:t>
-        </w:r>
-      </w:fldSimple>
+      <w:r>
+        <w:fldChar w:fldCharType="begin"/>
+      </w:r>
+      <w:r>
+        <w:instrText xml:space="preserve"> SEQ Tabela \* ARABIC </w:instrText>
+      </w:r>
+      <w:r>
+        <w:fldChar w:fldCharType="separate"/>
+      </w:r>
+      <w:r>
+        <w:rPr>
+          <w:noProof/>
+        </w:rPr>
+        <w:t>11</w:t>
+      </w:r>
+      <w:r>
+        <w:rPr>
+          <w:noProof/>
+        </w:rPr>
+        <w:fldChar w:fldCharType="end"/>
+      </w:r>
       <w:r>
         <w:t xml:space="preserve"> - </w:t>
       </w:r>
@@ -8024,14 +8210,27 @@
         <w:lastRenderedPageBreak/>
         <w:t xml:space="preserve">Tabela </w:t>
       </w:r>
-      <w:fldSimple w:instr=" SEQ Tabela \* ARABIC ">
-        <w:r>
-          <w:rPr>
-            <w:noProof/>
-          </w:rPr>
-          <w:t>12</w:t>
-        </w:r>
-      </w:fldSimple>
+      <w:r>
+        <w:fldChar w:fldCharType="begin"/>
+      </w:r>
+      <w:r>
+        <w:instrText xml:space="preserve"> SEQ Tabela \* ARABIC </w:instrText>
+      </w:r>
+      <w:r>
+        <w:fldChar w:fldCharType="separate"/>
+      </w:r>
+      <w:r>
+        <w:rPr>
+          <w:noProof/>
+        </w:rPr>
+        <w:t>12</w:t>
+      </w:r>
+      <w:r>
+        <w:rPr>
+          <w:noProof/>
+        </w:rPr>
+        <w:fldChar w:fldCharType="end"/>
+      </w:r>
       <w:r>
         <w:t xml:space="preserve"> - </w:t>
       </w:r>
@@ -8509,14 +8708,27 @@
       <w:r>
         <w:t xml:space="preserve">Tabela </w:t>
       </w:r>
-      <w:fldSimple w:instr=" SEQ Tabela \* ARABIC ">
-        <w:r>
-          <w:rPr>
-            <w:noProof/>
-          </w:rPr>
-          <w:t>13</w:t>
-        </w:r>
-      </w:fldSimple>
+      <w:r>
+        <w:fldChar w:fldCharType="begin"/>
+      </w:r>
+      <w:r>
+        <w:instrText xml:space="preserve"> SEQ Tabela \* ARABIC </w:instrText>
+      </w:r>
+      <w:r>
+        <w:fldChar w:fldCharType="separate"/>
+      </w:r>
+      <w:r>
+        <w:rPr>
+          <w:noProof/>
+        </w:rPr>
+        <w:t>13</w:t>
+      </w:r>
+      <w:r>
+        <w:rPr>
+          <w:noProof/>
+        </w:rPr>
+        <w:fldChar w:fldCharType="end"/>
+      </w:r>
       <w:r>
         <w:t xml:space="preserve"> - </w:t>
       </w:r>
@@ -8982,14 +9194,27 @@
       <w:r>
         <w:t xml:space="preserve">Tabela </w:t>
       </w:r>
-      <w:fldSimple w:instr=" SEQ Tabela \* ARABIC ">
-        <w:r>
-          <w:rPr>
-            <w:noProof/>
-          </w:rPr>
-          <w:t>14</w:t>
-        </w:r>
-      </w:fldSimple>
+      <w:r>
+        <w:fldChar w:fldCharType="begin"/>
+      </w:r>
+      <w:r>
+        <w:instrText xml:space="preserve"> SEQ Tabela \* ARABIC </w:instrText>
+      </w:r>
+      <w:r>
+        <w:fldChar w:fldCharType="separate"/>
+      </w:r>
+      <w:r>
+        <w:rPr>
+          <w:noProof/>
+        </w:rPr>
+        <w:t>14</w:t>
+      </w:r>
+      <w:r>
+        <w:rPr>
+          <w:noProof/>
+        </w:rPr>
+        <w:fldChar w:fldCharType="end"/>
+      </w:r>
       <w:r>
         <w:t xml:space="preserve"> - </w:t>
       </w:r>
@@ -9385,14 +9610,27 @@
       <w:r>
         <w:t xml:space="preserve">Tabela </w:t>
       </w:r>
-      <w:fldSimple w:instr=" SEQ Tabela \* ARABIC ">
-        <w:r>
-          <w:rPr>
-            <w:noProof/>
-          </w:rPr>
-          <w:t>15</w:t>
-        </w:r>
-      </w:fldSimple>
+      <w:r>
+        <w:fldChar w:fldCharType="begin"/>
+      </w:r>
+      <w:r>
+        <w:instrText xml:space="preserve"> SEQ Tabela \* ARABIC </w:instrText>
+      </w:r>
+      <w:r>
+        <w:fldChar w:fldCharType="separate"/>
+      </w:r>
+      <w:r>
+        <w:rPr>
+          <w:noProof/>
+        </w:rPr>
+        <w:t>15</w:t>
+      </w:r>
+      <w:r>
+        <w:rPr>
+          <w:noProof/>
+        </w:rPr>
+        <w:fldChar w:fldCharType="end"/>
+      </w:r>
       <w:r>
         <w:t xml:space="preserve"> - </w:t>
       </w:r>
@@ -9959,14 +10197,27 @@
         <w:lastRenderedPageBreak/>
         <w:t xml:space="preserve">Tabela </w:t>
       </w:r>
-      <w:fldSimple w:instr=" SEQ Tabela \* ARABIC ">
-        <w:r>
-          <w:rPr>
-            <w:noProof/>
-          </w:rPr>
-          <w:t>16</w:t>
-        </w:r>
-      </w:fldSimple>
+      <w:r>
+        <w:fldChar w:fldCharType="begin"/>
+      </w:r>
+      <w:r>
+        <w:instrText xml:space="preserve"> SEQ Tabela \* ARABIC </w:instrText>
+      </w:r>
+      <w:r>
+        <w:fldChar w:fldCharType="separate"/>
+      </w:r>
+      <w:r>
+        <w:rPr>
+          <w:noProof/>
+        </w:rPr>
+        <w:t>16</w:t>
+      </w:r>
+      <w:r>
+        <w:rPr>
+          <w:noProof/>
+        </w:rPr>
+        <w:fldChar w:fldCharType="end"/>
+      </w:r>
       <w:r>
         <w:t xml:space="preserve"> - </w:t>
       </w:r>
@@ -10511,7 +10762,49 @@
         <w:rPr>
           <w:rFonts w:asciiTheme="majorHAnsi" w:hAnsiTheme="majorHAnsi" w:cstheme="majorHAnsi"/>
         </w:rPr>
-        <w:t>Poniżej przedstawione zostaną diagramy aktywności niektórych przypadków użycia w celu lepszego zobrazowania przepływu informacji między użytkownikiem i systemem aplikacji.</w:t>
+        <w:t>Poniższe</w:t>
+      </w:r>
+      <w:r>
+        <w:rPr>
+          <w:rFonts w:asciiTheme="majorHAnsi" w:hAnsiTheme="majorHAnsi" w:cstheme="majorHAnsi"/>
+        </w:rPr>
+        <w:t xml:space="preserve"> diagramy aktywności niektórych przypadków użycia </w:t>
+      </w:r>
+      <w:r>
+        <w:rPr>
+          <w:rFonts w:asciiTheme="majorHAnsi" w:hAnsiTheme="majorHAnsi" w:cstheme="majorHAnsi"/>
+        </w:rPr>
+        <w:t xml:space="preserve">pomogą zobrazować </w:t>
+      </w:r>
+      <w:r>
+        <w:rPr>
+          <w:rFonts w:asciiTheme="majorHAnsi" w:hAnsiTheme="majorHAnsi" w:cstheme="majorHAnsi"/>
+        </w:rPr>
+        <w:t>przepływ</w:t>
+      </w:r>
+      <w:r>
+        <w:rPr>
+          <w:rFonts w:asciiTheme="majorHAnsi" w:hAnsiTheme="majorHAnsi" w:cstheme="majorHAnsi"/>
+        </w:rPr>
+        <w:t xml:space="preserve"> </w:t>
+      </w:r>
+      <w:r>
+        <w:rPr>
+          <w:rFonts w:asciiTheme="majorHAnsi" w:hAnsiTheme="majorHAnsi" w:cstheme="majorHAnsi"/>
+        </w:rPr>
+        <w:t>informacji między użytkownikiem i systemem aplikacji</w:t>
+      </w:r>
+      <w:r>
+        <w:rPr>
+          <w:rFonts w:asciiTheme="majorHAnsi" w:hAnsiTheme="majorHAnsi" w:cstheme="majorHAnsi"/>
+        </w:rPr>
+        <w:t xml:space="preserve"> </w:t>
+      </w:r>
+      <w:r>
+        <w:rPr>
+          <w:rFonts w:asciiTheme="majorHAnsi" w:hAnsiTheme="majorHAnsi" w:cstheme="majorHAnsi"/>
+        </w:rPr>
+        <w:t>.</w:t>
       </w:r>
     </w:p>
     <w:p>
@@ -10614,14 +10907,24 @@
       <w:r>
         <w:t xml:space="preserve">Rysunek </w:t>
       </w:r>
-      <w:fldSimple w:instr=" SEQ Rysunek \* ARABIC ">
-        <w:r>
-          <w:rPr>
-            <w:noProof/>
-          </w:rPr>
-          <w:t>4</w:t>
-        </w:r>
-      </w:fldSimple>
+      <w:r>
+        <w:fldChar w:fldCharType="begin"/>
+      </w:r>
+      <w:r>
+        <w:instrText xml:space="preserve"> SEQ Rysunek \* ARABIC </w:instrText>
+      </w:r>
+      <w:r>
+        <w:fldChar w:fldCharType="separate"/>
+      </w:r>
+      <w:r>
+        <w:rPr>
+          <w:noProof/>
+        </w:rPr>
+        <w:t>4</w:t>
+      </w:r>
+      <w:r>
+        <w:fldChar w:fldCharType="end"/>
+      </w:r>
       <w:r>
         <w:t xml:space="preserve"> - </w:t>
       </w:r>
@@ -10734,14 +11037,24 @@
       <w:r>
         <w:t xml:space="preserve">Rysunek </w:t>
       </w:r>
-      <w:fldSimple w:instr=" SEQ Rysunek \* ARABIC ">
-        <w:r>
-          <w:rPr>
-            <w:noProof/>
-          </w:rPr>
-          <w:t>5</w:t>
-        </w:r>
-      </w:fldSimple>
+      <w:r>
+        <w:fldChar w:fldCharType="begin"/>
+      </w:r>
+      <w:r>
+        <w:instrText xml:space="preserve"> SEQ Rysunek \* ARABIC </w:instrText>
+      </w:r>
+      <w:r>
+        <w:fldChar w:fldCharType="separate"/>
+      </w:r>
+      <w:r>
+        <w:rPr>
+          <w:noProof/>
+        </w:rPr>
+        <w:t>5</w:t>
+      </w:r>
+      <w:r>
+        <w:fldChar w:fldCharType="end"/>
+      </w:r>
       <w:r>
         <w:t xml:space="preserve"> - </w:t>
       </w:r>
@@ -10856,14 +11169,24 @@
       <w:r>
         <w:t xml:space="preserve">Rysunek </w:t>
       </w:r>
-      <w:fldSimple w:instr=" SEQ Rysunek \* ARABIC ">
-        <w:r>
-          <w:rPr>
-            <w:noProof/>
-          </w:rPr>
-          <w:t>6</w:t>
-        </w:r>
-      </w:fldSimple>
+      <w:r>
+        <w:fldChar w:fldCharType="begin"/>
+      </w:r>
+      <w:r>
+        <w:instrText xml:space="preserve"> SEQ Rysunek \* ARABIC </w:instrText>
+      </w:r>
+      <w:r>
+        <w:fldChar w:fldCharType="separate"/>
+      </w:r>
+      <w:r>
+        <w:rPr>
+          <w:noProof/>
+        </w:rPr>
+        <w:t>6</w:t>
+      </w:r>
+      <w:r>
+        <w:fldChar w:fldCharType="end"/>
+      </w:r>
       <w:r>
         <w:t xml:space="preserve"> - Diagram aktywności UC012</w:t>
       </w:r>
@@ -10959,57 +11282,713 @@
     </w:p>
     <w:p>
       <w:pPr>
-        <w:rPr>
-          <w:rFonts w:asciiTheme="majorHAnsi" w:hAnsiTheme="majorHAnsi" w:cstheme="majorHAnsi"/>
-        </w:rPr>
-      </w:pPr>
-      <w:r>
-        <w:rPr>
-          <w:rFonts w:asciiTheme="majorHAnsi" w:hAnsiTheme="majorHAnsi" w:cstheme="majorHAnsi"/>
-        </w:rPr>
-        <w:t>Należy umieścić informacje odnośnie</w:t>
-      </w:r>
-      <w:r>
-        <w:rPr>
-          <w:rFonts w:asciiTheme="majorHAnsi" w:hAnsiTheme="majorHAnsi" w:cstheme="majorHAnsi"/>
-        </w:rPr>
-        <w:t>:</w:t>
+        <w:spacing w:after="160"/>
+        <w:ind w:firstLine="0"/>
+        <w:rPr>
+          <w:rFonts w:asciiTheme="majorHAnsi" w:hAnsiTheme="majorHAnsi" w:cstheme="majorHAnsi"/>
+          <w:b/>
+          <w:bCs/>
+        </w:rPr>
+      </w:pPr>
+      <w:r>
+        <w:rPr>
+          <w:rFonts w:asciiTheme="majorHAnsi" w:hAnsiTheme="majorHAnsi" w:cstheme="majorHAnsi"/>
+          <w:b/>
+          <w:bCs/>
+        </w:rPr>
+        <w:t>3.1. Proponowane technologie, języki, bazy danych i narzędzia</w:t>
       </w:r>
     </w:p>
     <w:p>
       <w:pPr>
-        <w:pStyle w:val="Akapitzlist"/>
+        <w:spacing w:after="160"/>
+        <w:ind w:firstLine="0"/>
+        <w:rPr>
+          <w:rFonts w:asciiTheme="majorHAnsi" w:hAnsiTheme="majorHAnsi" w:cstheme="majorHAnsi"/>
+        </w:rPr>
+      </w:pPr>
+      <w:r>
+        <w:rPr>
+          <w:rFonts w:asciiTheme="majorHAnsi" w:hAnsiTheme="majorHAnsi" w:cstheme="majorHAnsi"/>
+          <w:b/>
+          <w:bCs/>
+        </w:rPr>
+        <w:t>Platforma</w:t>
+      </w:r>
+      <w:r>
+        <w:rPr>
+          <w:rFonts w:asciiTheme="majorHAnsi" w:hAnsiTheme="majorHAnsi" w:cstheme="majorHAnsi"/>
+          <w:b/>
+          <w:bCs/>
+        </w:rPr>
+        <w:t xml:space="preserve"> </w:t>
+      </w:r>
+      <w:r>
+        <w:rPr>
+          <w:rFonts w:asciiTheme="majorHAnsi" w:hAnsiTheme="majorHAnsi" w:cstheme="majorHAnsi"/>
+          <w:b/>
+          <w:bCs/>
+        </w:rPr>
+        <w:t>docelowa</w:t>
+      </w:r>
+      <w:r>
+        <w:rPr>
+          <w:rFonts w:asciiTheme="majorHAnsi" w:hAnsiTheme="majorHAnsi" w:cstheme="majorHAnsi"/>
+        </w:rPr>
+        <w:t>:</w:t>
+      </w:r>
+    </w:p>
+    <w:p>
+      <w:pPr>
+        <w:spacing w:after="160"/>
+        <w:ind w:firstLine="0"/>
+        <w:rPr>
+          <w:rFonts w:asciiTheme="majorHAnsi" w:hAnsiTheme="majorHAnsi" w:cstheme="majorHAnsi"/>
+        </w:rPr>
+      </w:pPr>
+      <w:r>
+        <w:rPr>
+          <w:rFonts w:asciiTheme="majorHAnsi" w:hAnsiTheme="majorHAnsi" w:cstheme="majorHAnsi"/>
+        </w:rPr>
+        <w:t xml:space="preserve">Aplikacja </w:t>
+      </w:r>
+      <w:r>
+        <w:rPr>
+          <w:rFonts w:asciiTheme="majorHAnsi" w:hAnsiTheme="majorHAnsi" w:cstheme="majorHAnsi"/>
+          <w:b/>
+          <w:bCs/>
+        </w:rPr>
+        <w:t>FocusZone</w:t>
+      </w:r>
+      <w:r>
+        <w:rPr>
+          <w:rFonts w:asciiTheme="majorHAnsi" w:hAnsiTheme="majorHAnsi" w:cstheme="majorHAnsi"/>
+        </w:rPr>
+        <w:t xml:space="preserve"> będzie przeznaczona wyłącznie na system Android, z minimalnym wsparciem dla wersji 14 (API level 34) i nowszych. Takie podejście </w:t>
+      </w:r>
+      <w:r>
+        <w:rPr>
+          <w:rFonts w:asciiTheme="majorHAnsi" w:hAnsiTheme="majorHAnsi" w:cstheme="majorHAnsi"/>
+        </w:rPr>
+        <w:t>pozwoli</w:t>
+      </w:r>
+      <w:r>
+        <w:rPr>
+          <w:rFonts w:asciiTheme="majorHAnsi" w:hAnsiTheme="majorHAnsi" w:cstheme="majorHAnsi"/>
+        </w:rPr>
+        <w:t xml:space="preserve"> wykorzystać najnowsze funkcje systemu operacyjnego, takie jak ulepszone zarządzanie uprawnieniami i API do monitorowania aktywności aplikacji.</w:t>
+      </w:r>
+    </w:p>
+    <w:p>
+      <w:pPr>
+        <w:spacing w:after="160"/>
+        <w:ind w:firstLine="0"/>
+        <w:rPr>
+          <w:rFonts w:asciiTheme="majorHAnsi" w:hAnsiTheme="majorHAnsi" w:cstheme="majorHAnsi"/>
+        </w:rPr>
+      </w:pPr>
+      <w:r>
+        <w:rPr>
+          <w:rFonts w:asciiTheme="majorHAnsi" w:hAnsiTheme="majorHAnsi" w:cstheme="majorHAnsi"/>
+          <w:b/>
+          <w:bCs/>
+        </w:rPr>
+        <w:t>Język programowania</w:t>
+      </w:r>
+      <w:r>
+        <w:rPr>
+          <w:rFonts w:asciiTheme="majorHAnsi" w:hAnsiTheme="majorHAnsi" w:cstheme="majorHAnsi"/>
+        </w:rPr>
+        <w:t>:</w:t>
+      </w:r>
+    </w:p>
+    <w:p>
+      <w:pPr>
+        <w:spacing w:after="160"/>
+        <w:ind w:firstLine="0"/>
+        <w:rPr>
+          <w:rFonts w:asciiTheme="majorHAnsi" w:hAnsiTheme="majorHAnsi" w:cstheme="majorHAnsi"/>
+        </w:rPr>
+      </w:pPr>
+      <w:r>
+        <w:rPr>
+          <w:rFonts w:asciiTheme="majorHAnsi" w:hAnsiTheme="majorHAnsi" w:cstheme="majorHAnsi"/>
+        </w:rPr>
+        <w:t xml:space="preserve">Aplikacja będzie rozwijana w całości w języku Kotlin, który jest oficjalnie wspieranym językiem przez Google dla platformy Android. </w:t>
+      </w:r>
+    </w:p>
+    <w:p>
+      <w:pPr>
+        <w:spacing w:after="160"/>
+        <w:ind w:firstLine="0"/>
+        <w:rPr>
+          <w:rFonts w:asciiTheme="majorHAnsi" w:hAnsiTheme="majorHAnsi" w:cstheme="majorHAnsi"/>
+        </w:rPr>
+      </w:pPr>
+      <w:r>
+        <w:rPr>
+          <w:rFonts w:asciiTheme="majorHAnsi" w:hAnsiTheme="majorHAnsi" w:cstheme="majorHAnsi"/>
+          <w:b/>
+          <w:bCs/>
+        </w:rPr>
+        <w:t>Interfejs użytkownika</w:t>
+      </w:r>
+      <w:r>
+        <w:rPr>
+          <w:rFonts w:asciiTheme="majorHAnsi" w:hAnsiTheme="majorHAnsi" w:cstheme="majorHAnsi"/>
+        </w:rPr>
+        <w:t>:</w:t>
+      </w:r>
+    </w:p>
+    <w:p>
+      <w:pPr>
+        <w:spacing w:after="160"/>
+        <w:ind w:firstLine="0"/>
+        <w:rPr>
+          <w:rFonts w:asciiTheme="majorHAnsi" w:hAnsiTheme="majorHAnsi" w:cstheme="majorHAnsi"/>
+        </w:rPr>
+      </w:pPr>
+      <w:r>
+        <w:rPr>
+          <w:rFonts w:asciiTheme="majorHAnsi" w:hAnsiTheme="majorHAnsi" w:cstheme="majorHAnsi"/>
+        </w:rPr>
+        <w:t>Projekt interfejsu użytkownika zostanie stworzony z wykorzystaniem XML, co pozwoli na statyczne zdefiniowanie wyglądu aplikacji. Interfejs będzie zoptymalizowany zarówno dla smartfonów, jak i tabletów, jednak nie będzie wymagał dynamicznych dostosowań w czasie rzeczywistym.</w:t>
+      </w:r>
+    </w:p>
+    <w:p>
+      <w:pPr>
+        <w:spacing w:after="160"/>
+        <w:ind w:firstLine="0"/>
+        <w:rPr>
+          <w:rFonts w:asciiTheme="majorHAnsi" w:hAnsiTheme="majorHAnsi" w:cstheme="majorHAnsi"/>
+        </w:rPr>
+      </w:pPr>
+      <w:r>
+        <w:rPr>
+          <w:rFonts w:asciiTheme="majorHAnsi" w:hAnsiTheme="majorHAnsi" w:cstheme="majorHAnsi"/>
+          <w:b/>
+          <w:bCs/>
+        </w:rPr>
+        <w:t>Baza danych</w:t>
+      </w:r>
+      <w:r>
+        <w:rPr>
+          <w:rFonts w:asciiTheme="majorHAnsi" w:hAnsiTheme="majorHAnsi" w:cstheme="majorHAnsi"/>
+        </w:rPr>
+        <w:t>:</w:t>
+      </w:r>
+    </w:p>
+    <w:p>
+      <w:pPr>
+        <w:spacing w:after="160"/>
+        <w:ind w:firstLine="0"/>
+        <w:rPr>
+          <w:rFonts w:asciiTheme="majorHAnsi" w:hAnsiTheme="majorHAnsi" w:cstheme="majorHAnsi"/>
+        </w:rPr>
+      </w:pPr>
+      <w:r>
+        <w:rPr>
+          <w:rFonts w:asciiTheme="majorHAnsi" w:hAnsiTheme="majorHAnsi" w:cstheme="majorHAnsi"/>
+        </w:rPr>
+        <w:t xml:space="preserve">Aplikacja będzie używać lokalnej bazy danych (np. Room Database, </w:t>
+      </w:r>
+      <w:r>
+        <w:rPr>
+          <w:rFonts w:asciiTheme="majorHAnsi" w:hAnsiTheme="majorHAnsi" w:cstheme="majorHAnsi"/>
+        </w:rPr>
+        <w:t>lub SQLite</w:t>
+      </w:r>
+      <w:r>
+        <w:rPr>
+          <w:rFonts w:asciiTheme="majorHAnsi" w:hAnsiTheme="majorHAnsi" w:cstheme="majorHAnsi"/>
+        </w:rPr>
+        <w:t>) do przechowywania następujących informacji:</w:t>
+      </w:r>
+    </w:p>
+    <w:p>
+      <w:pPr>
         <w:numPr>
           <w:ilvl w:val="0"/>
-          <w:numId w:val="12"/>
+          <w:numId w:val="41"/>
         </w:numPr>
-        <w:rPr>
-          <w:rFonts w:asciiTheme="majorHAnsi" w:hAnsiTheme="majorHAnsi" w:cstheme="majorHAnsi"/>
-        </w:rPr>
-      </w:pPr>
-      <w:r>
-        <w:rPr>
-          <w:rFonts w:asciiTheme="majorHAnsi" w:hAnsiTheme="majorHAnsi" w:cstheme="majorHAnsi"/>
-        </w:rPr>
-        <w:t>Proponowanej technologii, język po stronie beckendu, frontend</w:t>
+        <w:spacing w:after="160"/>
+        <w:rPr>
+          <w:rFonts w:asciiTheme="majorHAnsi" w:hAnsiTheme="majorHAnsi" w:cstheme="majorHAnsi"/>
+        </w:rPr>
+      </w:pPr>
+      <w:r>
+        <w:rPr>
+          <w:rFonts w:asciiTheme="majorHAnsi" w:hAnsiTheme="majorHAnsi" w:cstheme="majorHAnsi"/>
+        </w:rPr>
+        <w:t>Listy blokowanych aplikacji i stron internetowych.</w:t>
       </w:r>
     </w:p>
     <w:p>
       <w:pPr>
-        <w:pStyle w:val="Akapitzlist"/>
         <w:numPr>
           <w:ilvl w:val="0"/>
-          <w:numId w:val="12"/>
+          <w:numId w:val="41"/>
         </w:numPr>
-        <w:rPr>
-          <w:rFonts w:asciiTheme="majorHAnsi" w:hAnsiTheme="majorHAnsi" w:cstheme="majorHAnsi"/>
-        </w:rPr>
-      </w:pPr>
-      <w:r>
-        <w:rPr>
-          <w:rFonts w:asciiTheme="majorHAnsi" w:hAnsiTheme="majorHAnsi" w:cstheme="majorHAnsi"/>
-        </w:rPr>
-        <w:t>Wymagania sprzętowe</w:t>
+        <w:spacing w:after="160"/>
+        <w:rPr>
+          <w:rFonts w:asciiTheme="majorHAnsi" w:hAnsiTheme="majorHAnsi" w:cstheme="majorHAnsi"/>
+        </w:rPr>
+      </w:pPr>
+      <w:r>
+        <w:rPr>
+          <w:rFonts w:asciiTheme="majorHAnsi" w:hAnsiTheme="majorHAnsi" w:cstheme="majorHAnsi"/>
+        </w:rPr>
+        <w:t>Ustawień użytkownika, takich jak limity czasowe.</w:t>
+      </w:r>
+    </w:p>
+    <w:p>
+      <w:pPr>
+        <w:numPr>
+          <w:ilvl w:val="0"/>
+          <w:numId w:val="41"/>
+        </w:numPr>
+        <w:spacing w:after="160"/>
+        <w:rPr>
+          <w:rFonts w:asciiTheme="majorHAnsi" w:hAnsiTheme="majorHAnsi" w:cstheme="majorHAnsi"/>
+        </w:rPr>
+      </w:pPr>
+      <w:r>
+        <w:rPr>
+          <w:rFonts w:asciiTheme="majorHAnsi" w:hAnsiTheme="majorHAnsi" w:cstheme="majorHAnsi"/>
+        </w:rPr>
+        <w:t>Opcjonalnie, dzienne statystyki korzystania z aplikacji.</w:t>
+      </w:r>
+    </w:p>
+    <w:p>
+      <w:pPr>
+        <w:spacing w:after="160"/>
+        <w:ind w:firstLine="0"/>
+        <w:rPr>
+          <w:rFonts w:asciiTheme="majorHAnsi" w:hAnsiTheme="majorHAnsi" w:cstheme="majorHAnsi"/>
+        </w:rPr>
+      </w:pPr>
+      <w:r>
+        <w:rPr>
+          <w:rFonts w:asciiTheme="majorHAnsi" w:hAnsiTheme="majorHAnsi" w:cstheme="majorHAnsi"/>
+        </w:rPr>
+        <w:t>Dane będą przechowywane lokalnie na urządzeniu, co zwiększy bezpieczeństwo i prywatność użytkowników.</w:t>
+      </w:r>
+    </w:p>
+    <w:p>
+      <w:pPr>
+        <w:spacing w:after="160"/>
+        <w:ind w:firstLine="0"/>
+        <w:rPr>
+          <w:rFonts w:asciiTheme="majorHAnsi" w:hAnsiTheme="majorHAnsi" w:cstheme="majorHAnsi"/>
+        </w:rPr>
+      </w:pPr>
+      <w:r>
+        <w:rPr>
+          <w:rFonts w:asciiTheme="majorHAnsi" w:hAnsiTheme="majorHAnsi" w:cstheme="majorHAnsi"/>
+        </w:rPr>
+        <w:t>Plik bazy może zostać zaszyfrowany z wykorzystaniem przechowywania kluczy szyfrujących w</w:t>
+      </w:r>
+      <w:r>
+        <w:t xml:space="preserve"> </w:t>
+      </w:r>
+      <w:r>
+        <w:rPr>
+          <w:rFonts w:asciiTheme="majorHAnsi" w:hAnsiTheme="majorHAnsi" w:cstheme="majorHAnsi"/>
+          <w:b/>
+          <w:bCs/>
+        </w:rPr>
+        <w:t>Android Keystore System</w:t>
+      </w:r>
+      <w:r>
+        <w:rPr>
+          <w:rFonts w:asciiTheme="majorHAnsi" w:hAnsiTheme="majorHAnsi" w:cstheme="majorHAnsi"/>
+        </w:rPr>
+        <w:t>.</w:t>
+      </w:r>
+    </w:p>
+    <w:p>
+      <w:pPr>
+        <w:spacing w:after="160"/>
+        <w:ind w:firstLine="0"/>
+        <w:rPr>
+          <w:rFonts w:asciiTheme="majorHAnsi" w:hAnsiTheme="majorHAnsi" w:cstheme="majorHAnsi"/>
+        </w:rPr>
+      </w:pPr>
+      <w:r>
+        <w:rPr>
+          <w:rFonts w:asciiTheme="majorHAnsi" w:hAnsiTheme="majorHAnsi" w:cstheme="majorHAnsi"/>
+          <w:b/>
+          <w:bCs/>
+        </w:rPr>
+        <w:t>Narzędzia do tworzenia aplikacji</w:t>
+      </w:r>
+      <w:r>
+        <w:rPr>
+          <w:rFonts w:asciiTheme="majorHAnsi" w:hAnsiTheme="majorHAnsi" w:cstheme="majorHAnsi"/>
+        </w:rPr>
+        <w:t>:</w:t>
+      </w:r>
+    </w:p>
+    <w:p>
+      <w:pPr>
+        <w:spacing w:after="160"/>
+        <w:ind w:firstLine="0"/>
+        <w:rPr>
+          <w:rFonts w:asciiTheme="majorHAnsi" w:hAnsiTheme="majorHAnsi" w:cstheme="majorHAnsi"/>
+        </w:rPr>
+      </w:pPr>
+      <w:r>
+        <w:rPr>
+          <w:rFonts w:asciiTheme="majorHAnsi" w:hAnsiTheme="majorHAnsi" w:cstheme="majorHAnsi"/>
+        </w:rPr>
+        <w:t xml:space="preserve">Głównym środowiskiem programistycznym będzie </w:t>
+      </w:r>
+      <w:r>
+        <w:rPr>
+          <w:rFonts w:asciiTheme="majorHAnsi" w:hAnsiTheme="majorHAnsi" w:cstheme="majorHAnsi"/>
+          <w:b/>
+          <w:bCs/>
+        </w:rPr>
+        <w:t>Android Studio</w:t>
+      </w:r>
+      <w:r>
+        <w:rPr>
+          <w:rFonts w:asciiTheme="majorHAnsi" w:hAnsiTheme="majorHAnsi" w:cstheme="majorHAnsi"/>
+        </w:rPr>
+        <w:t xml:space="preserve">. </w:t>
+      </w:r>
+      <w:r>
+        <w:rPr>
+          <w:rFonts w:asciiTheme="majorHAnsi" w:hAnsiTheme="majorHAnsi" w:cstheme="majorHAnsi"/>
+        </w:rPr>
+        <w:t>O</w:t>
+      </w:r>
+      <w:r>
+        <w:rPr>
+          <w:rFonts w:asciiTheme="majorHAnsi" w:hAnsiTheme="majorHAnsi" w:cstheme="majorHAnsi"/>
+        </w:rPr>
+        <w:t>feruje zaawansowane funkcje, takie jak edytor XML, narzędzia do debugowania i wsparcie dla testów automatycznych.</w:t>
+      </w:r>
+    </w:p>
+    <w:p>
+      <w:pPr>
+        <w:spacing w:after="160"/>
+        <w:ind w:firstLine="0"/>
+        <w:rPr>
+          <w:rFonts w:asciiTheme="majorHAnsi" w:hAnsiTheme="majorHAnsi" w:cstheme="majorHAnsi"/>
+        </w:rPr>
+      </w:pPr>
+      <w:r>
+        <w:rPr>
+          <w:rFonts w:asciiTheme="majorHAnsi" w:hAnsiTheme="majorHAnsi" w:cstheme="majorHAnsi"/>
+          <w:b/>
+          <w:bCs/>
+        </w:rPr>
+        <w:t>API Androida</w:t>
+      </w:r>
+      <w:r>
+        <w:rPr>
+          <w:rFonts w:asciiTheme="majorHAnsi" w:hAnsiTheme="majorHAnsi" w:cstheme="majorHAnsi"/>
+        </w:rPr>
+        <w:t>:</w:t>
+      </w:r>
+    </w:p>
+    <w:p>
+      <w:pPr>
+        <w:spacing w:after="160"/>
+        <w:ind w:firstLine="0"/>
+        <w:rPr>
+          <w:rFonts w:asciiTheme="majorHAnsi" w:hAnsiTheme="majorHAnsi" w:cstheme="majorHAnsi"/>
+        </w:rPr>
+      </w:pPr>
+      <w:r>
+        <w:rPr>
+          <w:rFonts w:asciiTheme="majorHAnsi" w:hAnsiTheme="majorHAnsi" w:cstheme="majorHAnsi"/>
+        </w:rPr>
+        <w:t>Do kluczowych funkcji aplikacji zostaną wykorzystane następujące API systemowe:</w:t>
+      </w:r>
+    </w:p>
+    <w:p>
+      <w:pPr>
+        <w:numPr>
+          <w:ilvl w:val="0"/>
+          <w:numId w:val="42"/>
+        </w:numPr>
+        <w:spacing w:after="160"/>
+        <w:rPr>
+          <w:rFonts w:asciiTheme="majorHAnsi" w:hAnsiTheme="majorHAnsi" w:cstheme="majorHAnsi"/>
+        </w:rPr>
+      </w:pPr>
+      <w:r>
+        <w:rPr>
+          <w:rFonts w:asciiTheme="majorHAnsi" w:hAnsiTheme="majorHAnsi" w:cstheme="majorHAnsi"/>
+          <w:b/>
+          <w:bCs/>
+        </w:rPr>
+        <w:t>UsageStatsManager</w:t>
+      </w:r>
+      <w:r>
+        <w:rPr>
+          <w:rFonts w:asciiTheme="majorHAnsi" w:hAnsiTheme="majorHAnsi" w:cstheme="majorHAnsi"/>
+        </w:rPr>
+        <w:t>: Do monitorowania czasu użytkowania aplikacji.</w:t>
+      </w:r>
+    </w:p>
+    <w:p>
+      <w:pPr>
+        <w:numPr>
+          <w:ilvl w:val="0"/>
+          <w:numId w:val="42"/>
+        </w:numPr>
+        <w:spacing w:after="160"/>
+        <w:rPr>
+          <w:rFonts w:asciiTheme="majorHAnsi" w:hAnsiTheme="majorHAnsi" w:cstheme="majorHAnsi"/>
+        </w:rPr>
+      </w:pPr>
+      <w:r>
+        <w:rPr>
+          <w:rFonts w:asciiTheme="majorHAnsi" w:hAnsiTheme="majorHAnsi" w:cstheme="majorHAnsi"/>
+          <w:b/>
+          <w:bCs/>
+        </w:rPr>
+        <w:t>AccessibilityService</w:t>
+      </w:r>
+      <w:r>
+        <w:rPr>
+          <w:rFonts w:asciiTheme="majorHAnsi" w:hAnsiTheme="majorHAnsi" w:cstheme="majorHAnsi"/>
+        </w:rPr>
+        <w:t>: Do wykrywania aktywności w aplikacjach i przeglądarkach oraz blokowania dostępu do zasobów.</w:t>
+      </w:r>
+    </w:p>
+    <w:p>
+      <w:pPr>
+        <w:numPr>
+          <w:ilvl w:val="0"/>
+          <w:numId w:val="42"/>
+        </w:numPr>
+        <w:spacing w:after="160"/>
+        <w:rPr>
+          <w:rFonts w:asciiTheme="majorHAnsi" w:hAnsiTheme="majorHAnsi" w:cstheme="majorHAnsi"/>
+        </w:rPr>
+      </w:pPr>
+      <w:r>
+        <w:rPr>
+          <w:rFonts w:asciiTheme="majorHAnsi" w:hAnsiTheme="majorHAnsi" w:cstheme="majorHAnsi"/>
+          <w:b/>
+          <w:bCs/>
+        </w:rPr>
+        <w:t>System Alert Window</w:t>
+      </w:r>
+      <w:r>
+        <w:rPr>
+          <w:rFonts w:asciiTheme="majorHAnsi" w:hAnsiTheme="majorHAnsi" w:cstheme="majorHAnsi"/>
+        </w:rPr>
+        <w:t>: Do wyświetlania pełnoekranowych komunikatów podczas prób otwierania blokowanych aplikacji i stron internetowych.</w:t>
+      </w:r>
+    </w:p>
+    <w:p>
+      <w:pPr>
+        <w:numPr>
+          <w:ilvl w:val="0"/>
+          <w:numId w:val="42"/>
+        </w:numPr>
+        <w:spacing w:after="160"/>
+        <w:rPr>
+          <w:rFonts w:asciiTheme="majorHAnsi" w:hAnsiTheme="majorHAnsi" w:cstheme="majorHAnsi"/>
+        </w:rPr>
+      </w:pPr>
+      <w:r>
+        <w:rPr>
+          <w:rFonts w:asciiTheme="majorHAnsi" w:hAnsiTheme="majorHAnsi" w:cstheme="majorHAnsi"/>
+          <w:b/>
+          <w:bCs/>
+        </w:rPr>
+        <w:t>BiometricManager</w:t>
+      </w:r>
+      <w:r>
+        <w:rPr>
+          <w:rFonts w:asciiTheme="majorHAnsi" w:hAnsiTheme="majorHAnsi" w:cstheme="majorHAnsi"/>
+        </w:rPr>
+        <w:t>: Do obsługi logowania biometrycznego (odcisk palca, rozpoznawanie twarzy).</w:t>
+      </w:r>
+    </w:p>
+    <w:p>
+      <w:pPr>
+        <w:spacing w:after="160"/>
+        <w:ind w:firstLine="0"/>
+        <w:rPr>
+          <w:rFonts w:asciiTheme="majorHAnsi" w:hAnsiTheme="majorHAnsi" w:cstheme="majorHAnsi"/>
+          <w:b/>
+          <w:bCs/>
+        </w:rPr>
+      </w:pPr>
+      <w:r>
+        <w:rPr>
+          <w:rFonts w:asciiTheme="majorHAnsi" w:hAnsiTheme="majorHAnsi" w:cstheme="majorHAnsi"/>
+          <w:b/>
+          <w:bCs/>
+        </w:rPr>
+        <w:lastRenderedPageBreak/>
+        <w:t>3.2. Wymagania sprzętowe</w:t>
+      </w:r>
+    </w:p>
+    <w:p>
+      <w:pPr>
+        <w:spacing w:after="160"/>
+        <w:ind w:firstLine="0"/>
+        <w:rPr>
+          <w:rFonts w:asciiTheme="majorHAnsi" w:hAnsiTheme="majorHAnsi" w:cstheme="majorHAnsi"/>
+        </w:rPr>
+      </w:pPr>
+      <w:r>
+        <w:rPr>
+          <w:rFonts w:asciiTheme="majorHAnsi" w:hAnsiTheme="majorHAnsi" w:cstheme="majorHAnsi"/>
+        </w:rPr>
+        <w:t xml:space="preserve">Aby zapewnić wydajne działanie aplikacji </w:t>
+      </w:r>
+      <w:r>
+        <w:rPr>
+          <w:rFonts w:asciiTheme="majorHAnsi" w:hAnsiTheme="majorHAnsi" w:cstheme="majorHAnsi"/>
+          <w:b/>
+          <w:bCs/>
+        </w:rPr>
+        <w:t>FocusZone</w:t>
+      </w:r>
+      <w:r>
+        <w:rPr>
+          <w:rFonts w:asciiTheme="majorHAnsi" w:hAnsiTheme="majorHAnsi" w:cstheme="majorHAnsi"/>
+        </w:rPr>
+        <w:t>, system musi spełniać następujące wymagania sprzętowe:</w:t>
+      </w:r>
+    </w:p>
+    <w:p>
+      <w:pPr>
+        <w:numPr>
+          <w:ilvl w:val="0"/>
+          <w:numId w:val="43"/>
+        </w:numPr>
+        <w:spacing w:after="160"/>
+        <w:rPr>
+          <w:rFonts w:asciiTheme="majorHAnsi" w:hAnsiTheme="majorHAnsi" w:cstheme="majorHAnsi"/>
+        </w:rPr>
+      </w:pPr>
+      <w:r>
+        <w:rPr>
+          <w:rFonts w:asciiTheme="majorHAnsi" w:hAnsiTheme="majorHAnsi" w:cstheme="majorHAnsi"/>
+          <w:b/>
+          <w:bCs/>
+        </w:rPr>
+        <w:t>Minimalna wersja systemu Android</w:t>
+      </w:r>
+      <w:r>
+        <w:rPr>
+          <w:rFonts w:asciiTheme="majorHAnsi" w:hAnsiTheme="majorHAnsi" w:cstheme="majorHAnsi"/>
+        </w:rPr>
+        <w:t>: Wersja 14 (API level 34).</w:t>
+      </w:r>
+    </w:p>
+    <w:p>
+      <w:pPr>
+        <w:numPr>
+          <w:ilvl w:val="0"/>
+          <w:numId w:val="43"/>
+        </w:numPr>
+        <w:spacing w:after="160"/>
+        <w:rPr>
+          <w:rFonts w:asciiTheme="majorHAnsi" w:hAnsiTheme="majorHAnsi" w:cstheme="majorHAnsi"/>
+        </w:rPr>
+      </w:pPr>
+      <w:r>
+        <w:rPr>
+          <w:rFonts w:asciiTheme="majorHAnsi" w:hAnsiTheme="majorHAnsi" w:cstheme="majorHAnsi"/>
+          <w:b/>
+          <w:bCs/>
+        </w:rPr>
+        <w:t>Pamięć RAM</w:t>
+      </w:r>
+      <w:r>
+        <w:rPr>
+          <w:rFonts w:asciiTheme="majorHAnsi" w:hAnsiTheme="majorHAnsi" w:cstheme="majorHAnsi"/>
+        </w:rPr>
+        <w:t>: Aplikacja powinna działać płynnie na urządzeniach z co najmniej 2 GB pamięci RAM. Wymagania związane z zasobami będą minimalne, gdy aplikacja działa w tle.</w:t>
+      </w:r>
+    </w:p>
+    <w:p>
+      <w:pPr>
+        <w:numPr>
+          <w:ilvl w:val="0"/>
+          <w:numId w:val="43"/>
+        </w:numPr>
+        <w:spacing w:after="160"/>
+        <w:rPr>
+          <w:rFonts w:asciiTheme="majorHAnsi" w:hAnsiTheme="majorHAnsi" w:cstheme="majorHAnsi"/>
+        </w:rPr>
+      </w:pPr>
+      <w:r>
+        <w:rPr>
+          <w:rFonts w:asciiTheme="majorHAnsi" w:hAnsiTheme="majorHAnsi" w:cstheme="majorHAnsi"/>
+          <w:b/>
+          <w:bCs/>
+        </w:rPr>
+        <w:t>Pamięć wewnętrzna</w:t>
+      </w:r>
+      <w:r>
+        <w:rPr>
+          <w:rFonts w:asciiTheme="majorHAnsi" w:hAnsiTheme="majorHAnsi" w:cstheme="majorHAnsi"/>
+        </w:rPr>
+        <w:t>: Aplikacja wymaga około 20 MB wolnej przestrzeni na dane aplikacji i użytkownika. Rozmiar może się zwiększyć przy przechowywaniu statystyk dziennego użytkowania.</w:t>
+      </w:r>
+    </w:p>
+    <w:p>
+      <w:pPr>
+        <w:numPr>
+          <w:ilvl w:val="0"/>
+          <w:numId w:val="43"/>
+        </w:numPr>
+        <w:spacing w:after="160"/>
+        <w:rPr>
+          <w:rFonts w:asciiTheme="majorHAnsi" w:hAnsiTheme="majorHAnsi" w:cstheme="majorHAnsi"/>
+        </w:rPr>
+      </w:pPr>
+      <w:r>
+        <w:rPr>
+          <w:rFonts w:asciiTheme="majorHAnsi" w:hAnsiTheme="majorHAnsi" w:cstheme="majorHAnsi"/>
+          <w:b/>
+          <w:bCs/>
+        </w:rPr>
+        <w:t>Czujniki biometryczne</w:t>
+      </w:r>
+      <w:r>
+        <w:rPr>
+          <w:rFonts w:asciiTheme="majorHAnsi" w:hAnsiTheme="majorHAnsi" w:cstheme="majorHAnsi"/>
+        </w:rPr>
+        <w:t>: Urządzenie musi obsługiwać biometryczne metody uwierzytelniania (np. odcisk palca lub rozpoznawanie twarzy).</w:t>
+      </w:r>
+    </w:p>
+    <w:p>
+      <w:pPr>
+        <w:numPr>
+          <w:ilvl w:val="0"/>
+          <w:numId w:val="43"/>
+        </w:numPr>
+        <w:spacing w:after="160"/>
+        <w:rPr>
+          <w:rFonts w:asciiTheme="majorHAnsi" w:hAnsiTheme="majorHAnsi" w:cstheme="majorHAnsi"/>
+        </w:rPr>
+      </w:pPr>
+      <w:r>
+        <w:rPr>
+          <w:rFonts w:asciiTheme="majorHAnsi" w:hAnsiTheme="majorHAnsi" w:cstheme="majorHAnsi"/>
+          <w:b/>
+          <w:bCs/>
+        </w:rPr>
+        <w:t>Wydajność procesora</w:t>
+      </w:r>
+      <w:r>
+        <w:rPr>
+          <w:rFonts w:asciiTheme="majorHAnsi" w:hAnsiTheme="majorHAnsi" w:cstheme="majorHAnsi"/>
+        </w:rPr>
+        <w:t>: Aplikacja będzie zoptymalizowana do działania na procesorach ARM64 i ARMv7, co jest standardem dla nowoczesnych urządzeń z Androidem.</w:t>
       </w:r>
     </w:p>
     <w:p>
@@ -11774,6 +12753,155 @@
     </w:lvl>
   </w:abstractNum>
   <w:abstractNum w:abstractNumId="1" w15:restartNumberingAfterBreak="0">
+    <w:nsid w:val="068B20F5"/>
+    <w:multiLevelType w:val="multilevel"/>
+    <w:tmpl w:val="05166C30"/>
+    <w:lvl w:ilvl="0">
+      <w:start w:val="1"/>
+      <w:numFmt w:val="bullet"/>
+      <w:lvlText w:val=""/>
+      <w:lvlJc w:val="left"/>
+      <w:pPr>
+        <w:tabs>
+          <w:tab w:val="num" w:pos="720"/>
+        </w:tabs>
+        <w:ind w:left="720" w:hanging="360"/>
+      </w:pPr>
+      <w:rPr>
+        <w:rFonts w:ascii="Symbol" w:hAnsi="Symbol" w:hint="default"/>
+        <w:sz w:val="20"/>
+      </w:rPr>
+    </w:lvl>
+    <w:lvl w:ilvl="1" w:tentative="1">
+      <w:start w:val="1"/>
+      <w:numFmt w:val="bullet"/>
+      <w:lvlText w:val="o"/>
+      <w:lvlJc w:val="left"/>
+      <w:pPr>
+        <w:tabs>
+          <w:tab w:val="num" w:pos="1440"/>
+        </w:tabs>
+        <w:ind w:left="1440" w:hanging="360"/>
+      </w:pPr>
+      <w:rPr>
+        <w:rFonts w:ascii="Courier New" w:hAnsi="Courier New" w:hint="default"/>
+        <w:sz w:val="20"/>
+      </w:rPr>
+    </w:lvl>
+    <w:lvl w:ilvl="2" w:tentative="1">
+      <w:start w:val="1"/>
+      <w:numFmt w:val="bullet"/>
+      <w:lvlText w:val=""/>
+      <w:lvlJc w:val="left"/>
+      <w:pPr>
+        <w:tabs>
+          <w:tab w:val="num" w:pos="2160"/>
+        </w:tabs>
+        <w:ind w:left="2160" w:hanging="360"/>
+      </w:pPr>
+      <w:rPr>
+        <w:rFonts w:ascii="Wingdings" w:hAnsi="Wingdings" w:hint="default"/>
+        <w:sz w:val="20"/>
+      </w:rPr>
+    </w:lvl>
+    <w:lvl w:ilvl="3" w:tentative="1">
+      <w:start w:val="1"/>
+      <w:numFmt w:val="bullet"/>
+      <w:lvlText w:val=""/>
+      <w:lvlJc w:val="left"/>
+      <w:pPr>
+        <w:tabs>
+          <w:tab w:val="num" w:pos="2880"/>
+        </w:tabs>
+        <w:ind w:left="2880" w:hanging="360"/>
+      </w:pPr>
+      <w:rPr>
+        <w:rFonts w:ascii="Wingdings" w:hAnsi="Wingdings" w:hint="default"/>
+        <w:sz w:val="20"/>
+      </w:rPr>
+    </w:lvl>
+    <w:lvl w:ilvl="4" w:tentative="1">
+      <w:start w:val="1"/>
+      <w:numFmt w:val="bullet"/>
+      <w:lvlText w:val=""/>
+      <w:lvlJc w:val="left"/>
+      <w:pPr>
+        <w:tabs>
+          <w:tab w:val="num" w:pos="3600"/>
+        </w:tabs>
+        <w:ind w:left="3600" w:hanging="360"/>
+      </w:pPr>
+      <w:rPr>
+        <w:rFonts w:ascii="Wingdings" w:hAnsi="Wingdings" w:hint="default"/>
+        <w:sz w:val="20"/>
+      </w:rPr>
+    </w:lvl>
+    <w:lvl w:ilvl="5" w:tentative="1">
+      <w:start w:val="1"/>
+      <w:numFmt w:val="bullet"/>
+      <w:lvlText w:val=""/>
+      <w:lvlJc w:val="left"/>
+      <w:pPr>
+        <w:tabs>
+          <w:tab w:val="num" w:pos="4320"/>
+        </w:tabs>
+        <w:ind w:left="4320" w:hanging="360"/>
+      </w:pPr>
+      <w:rPr>
+        <w:rFonts w:ascii="Wingdings" w:hAnsi="Wingdings" w:hint="default"/>
+        <w:sz w:val="20"/>
+      </w:rPr>
+    </w:lvl>
+    <w:lvl w:ilvl="6" w:tentative="1">
+      <w:start w:val="1"/>
+      <w:numFmt w:val="bullet"/>
+      <w:lvlText w:val=""/>
+      <w:lvlJc w:val="left"/>
+      <w:pPr>
+        <w:tabs>
+          <w:tab w:val="num" w:pos="5040"/>
+        </w:tabs>
+        <w:ind w:left="5040" w:hanging="360"/>
+      </w:pPr>
+      <w:rPr>
+        <w:rFonts w:ascii="Wingdings" w:hAnsi="Wingdings" w:hint="default"/>
+        <w:sz w:val="20"/>
+      </w:rPr>
+    </w:lvl>
+    <w:lvl w:ilvl="7" w:tentative="1">
+      <w:start w:val="1"/>
+      <w:numFmt w:val="bullet"/>
+      <w:lvlText w:val=""/>
+      <w:lvlJc w:val="left"/>
+      <w:pPr>
+        <w:tabs>
+          <w:tab w:val="num" w:pos="5760"/>
+        </w:tabs>
+        <w:ind w:left="5760" w:hanging="360"/>
+      </w:pPr>
+      <w:rPr>
+        <w:rFonts w:ascii="Wingdings" w:hAnsi="Wingdings" w:hint="default"/>
+        <w:sz w:val="20"/>
+      </w:rPr>
+    </w:lvl>
+    <w:lvl w:ilvl="8" w:tentative="1">
+      <w:start w:val="1"/>
+      <w:numFmt w:val="bullet"/>
+      <w:lvlText w:val=""/>
+      <w:lvlJc w:val="left"/>
+      <w:pPr>
+        <w:tabs>
+          <w:tab w:val="num" w:pos="6480"/>
+        </w:tabs>
+        <w:ind w:left="6480" w:hanging="360"/>
+      </w:pPr>
+      <w:rPr>
+        <w:rFonts w:ascii="Wingdings" w:hAnsi="Wingdings" w:hint="default"/>
+        <w:sz w:val="20"/>
+      </w:rPr>
+    </w:lvl>
+  </w:abstractNum>
+  <w:abstractNum w:abstractNumId="2" w15:restartNumberingAfterBreak="0">
     <w:nsid w:val="083212AD"/>
     <w:multiLevelType w:val="multilevel"/>
     <w:tmpl w:val="2F16EE10"/>
@@ -11890,7 +13018,7 @@
       </w:pPr>
     </w:lvl>
   </w:abstractNum>
-  <w:abstractNum w:abstractNumId="2" w15:restartNumberingAfterBreak="0">
+  <w:abstractNum w:abstractNumId="3" w15:restartNumberingAfterBreak="0">
     <w:nsid w:val="0A8E0F0B"/>
     <w:multiLevelType w:val="hybridMultilevel"/>
     <w:tmpl w:val="A95498B4"/>
@@ -11976,7 +13104,7 @@
       </w:pPr>
     </w:lvl>
   </w:abstractNum>
-  <w:abstractNum w:abstractNumId="3" w15:restartNumberingAfterBreak="0">
+  <w:abstractNum w:abstractNumId="4" w15:restartNumberingAfterBreak="0">
     <w:nsid w:val="0B876786"/>
     <w:multiLevelType w:val="multilevel"/>
     <w:tmpl w:val="9F18F0FE"/>
@@ -12093,7 +13221,7 @@
       </w:pPr>
     </w:lvl>
   </w:abstractNum>
-  <w:abstractNum w:abstractNumId="4" w15:restartNumberingAfterBreak="0">
+  <w:abstractNum w:abstractNumId="5" w15:restartNumberingAfterBreak="0">
     <w:nsid w:val="0D2B49D7"/>
     <w:multiLevelType w:val="hybridMultilevel"/>
     <w:tmpl w:val="064CFAD6"/>
@@ -12206,7 +13334,7 @@
       </w:rPr>
     </w:lvl>
   </w:abstractNum>
-  <w:abstractNum w:abstractNumId="5" w15:restartNumberingAfterBreak="0">
+  <w:abstractNum w:abstractNumId="6" w15:restartNumberingAfterBreak="0">
     <w:nsid w:val="0DE81EC7"/>
     <w:multiLevelType w:val="hybridMultilevel"/>
     <w:tmpl w:val="F0F2042A"/>
@@ -12292,7 +13420,7 @@
       </w:pPr>
     </w:lvl>
   </w:abstractNum>
-  <w:abstractNum w:abstractNumId="6" w15:restartNumberingAfterBreak="0">
+  <w:abstractNum w:abstractNumId="7" w15:restartNumberingAfterBreak="0">
     <w:nsid w:val="107B6176"/>
     <w:multiLevelType w:val="hybridMultilevel"/>
     <w:tmpl w:val="09DA5154"/>
@@ -12381,7 +13509,7 @@
       </w:pPr>
     </w:lvl>
   </w:abstractNum>
-  <w:abstractNum w:abstractNumId="7" w15:restartNumberingAfterBreak="0">
+  <w:abstractNum w:abstractNumId="8" w15:restartNumberingAfterBreak="0">
     <w:nsid w:val="10B6540D"/>
     <w:multiLevelType w:val="multilevel"/>
     <w:tmpl w:val="732E329E"/>
@@ -12471,7 +13599,7 @@
       </w:pPr>
     </w:lvl>
   </w:abstractNum>
-  <w:abstractNum w:abstractNumId="8" w15:restartNumberingAfterBreak="0">
+  <w:abstractNum w:abstractNumId="9" w15:restartNumberingAfterBreak="0">
     <w:nsid w:val="133C1527"/>
     <w:multiLevelType w:val="multilevel"/>
     <w:tmpl w:val="7A8A9154"/>
@@ -12620,7 +13748,7 @@
       </w:rPr>
     </w:lvl>
   </w:abstractNum>
-  <w:abstractNum w:abstractNumId="9" w15:restartNumberingAfterBreak="0">
+  <w:abstractNum w:abstractNumId="10" w15:restartNumberingAfterBreak="0">
     <w:nsid w:val="16D634DA"/>
     <w:multiLevelType w:val="multilevel"/>
     <w:tmpl w:val="732E329E"/>
@@ -12710,7 +13838,7 @@
       </w:pPr>
     </w:lvl>
   </w:abstractNum>
-  <w:abstractNum w:abstractNumId="10" w15:restartNumberingAfterBreak="0">
+  <w:abstractNum w:abstractNumId="11" w15:restartNumberingAfterBreak="0">
     <w:nsid w:val="1C40087D"/>
     <w:multiLevelType w:val="multilevel"/>
     <w:tmpl w:val="01D8F6F8"/>
@@ -12855,7 +13983,156 @@
       </w:rPr>
     </w:lvl>
   </w:abstractNum>
-  <w:abstractNum w:abstractNumId="11" w15:restartNumberingAfterBreak="0">
+  <w:abstractNum w:abstractNumId="12" w15:restartNumberingAfterBreak="0">
+    <w:nsid w:val="1D1A2252"/>
+    <w:multiLevelType w:val="multilevel"/>
+    <w:tmpl w:val="A09AC080"/>
+    <w:lvl w:ilvl="0">
+      <w:start w:val="1"/>
+      <w:numFmt w:val="bullet"/>
+      <w:lvlText w:val=""/>
+      <w:lvlJc w:val="left"/>
+      <w:pPr>
+        <w:tabs>
+          <w:tab w:val="num" w:pos="720"/>
+        </w:tabs>
+        <w:ind w:left="720" w:hanging="360"/>
+      </w:pPr>
+      <w:rPr>
+        <w:rFonts w:ascii="Symbol" w:hAnsi="Symbol" w:hint="default"/>
+        <w:sz w:val="20"/>
+      </w:rPr>
+    </w:lvl>
+    <w:lvl w:ilvl="1" w:tentative="1">
+      <w:start w:val="1"/>
+      <w:numFmt w:val="bullet"/>
+      <w:lvlText w:val="o"/>
+      <w:lvlJc w:val="left"/>
+      <w:pPr>
+        <w:tabs>
+          <w:tab w:val="num" w:pos="1440"/>
+        </w:tabs>
+        <w:ind w:left="1440" w:hanging="360"/>
+      </w:pPr>
+      <w:rPr>
+        <w:rFonts w:ascii="Courier New" w:hAnsi="Courier New" w:hint="default"/>
+        <w:sz w:val="20"/>
+      </w:rPr>
+    </w:lvl>
+    <w:lvl w:ilvl="2" w:tentative="1">
+      <w:start w:val="1"/>
+      <w:numFmt w:val="bullet"/>
+      <w:lvlText w:val=""/>
+      <w:lvlJc w:val="left"/>
+      <w:pPr>
+        <w:tabs>
+          <w:tab w:val="num" w:pos="2160"/>
+        </w:tabs>
+        <w:ind w:left="2160" w:hanging="360"/>
+      </w:pPr>
+      <w:rPr>
+        <w:rFonts w:ascii="Wingdings" w:hAnsi="Wingdings" w:hint="default"/>
+        <w:sz w:val="20"/>
+      </w:rPr>
+    </w:lvl>
+    <w:lvl w:ilvl="3" w:tentative="1">
+      <w:start w:val="1"/>
+      <w:numFmt w:val="bullet"/>
+      <w:lvlText w:val=""/>
+      <w:lvlJc w:val="left"/>
+      <w:pPr>
+        <w:tabs>
+          <w:tab w:val="num" w:pos="2880"/>
+        </w:tabs>
+        <w:ind w:left="2880" w:hanging="360"/>
+      </w:pPr>
+      <w:rPr>
+        <w:rFonts w:ascii="Wingdings" w:hAnsi="Wingdings" w:hint="default"/>
+        <w:sz w:val="20"/>
+      </w:rPr>
+    </w:lvl>
+    <w:lvl w:ilvl="4" w:tentative="1">
+      <w:start w:val="1"/>
+      <w:numFmt w:val="bullet"/>
+      <w:lvlText w:val=""/>
+      <w:lvlJc w:val="left"/>
+      <w:pPr>
+        <w:tabs>
+          <w:tab w:val="num" w:pos="3600"/>
+        </w:tabs>
+        <w:ind w:left="3600" w:hanging="360"/>
+      </w:pPr>
+      <w:rPr>
+        <w:rFonts w:ascii="Wingdings" w:hAnsi="Wingdings" w:hint="default"/>
+        <w:sz w:val="20"/>
+      </w:rPr>
+    </w:lvl>
+    <w:lvl w:ilvl="5" w:tentative="1">
+      <w:start w:val="1"/>
+      <w:numFmt w:val="bullet"/>
+      <w:lvlText w:val=""/>
+      <w:lvlJc w:val="left"/>
+      <w:pPr>
+        <w:tabs>
+          <w:tab w:val="num" w:pos="4320"/>
+        </w:tabs>
+        <w:ind w:left="4320" w:hanging="360"/>
+      </w:pPr>
+      <w:rPr>
+        <w:rFonts w:ascii="Wingdings" w:hAnsi="Wingdings" w:hint="default"/>
+        <w:sz w:val="20"/>
+      </w:rPr>
+    </w:lvl>
+    <w:lvl w:ilvl="6" w:tentative="1">
+      <w:start w:val="1"/>
+      <w:numFmt w:val="bullet"/>
+      <w:lvlText w:val=""/>
+      <w:lvlJc w:val="left"/>
+      <w:pPr>
+        <w:tabs>
+          <w:tab w:val="num" w:pos="5040"/>
+        </w:tabs>
+        <w:ind w:left="5040" w:hanging="360"/>
+      </w:pPr>
+      <w:rPr>
+        <w:rFonts w:ascii="Wingdings" w:hAnsi="Wingdings" w:hint="default"/>
+        <w:sz w:val="20"/>
+      </w:rPr>
+    </w:lvl>
+    <w:lvl w:ilvl="7" w:tentative="1">
+      <w:start w:val="1"/>
+      <w:numFmt w:val="bullet"/>
+      <w:lvlText w:val=""/>
+      <w:lvlJc w:val="left"/>
+      <w:pPr>
+        <w:tabs>
+          <w:tab w:val="num" w:pos="5760"/>
+        </w:tabs>
+        <w:ind w:left="5760" w:hanging="360"/>
+      </w:pPr>
+      <w:rPr>
+        <w:rFonts w:ascii="Wingdings" w:hAnsi="Wingdings" w:hint="default"/>
+        <w:sz w:val="20"/>
+      </w:rPr>
+    </w:lvl>
+    <w:lvl w:ilvl="8" w:tentative="1">
+      <w:start w:val="1"/>
+      <w:numFmt w:val="bullet"/>
+      <w:lvlText w:val=""/>
+      <w:lvlJc w:val="left"/>
+      <w:pPr>
+        <w:tabs>
+          <w:tab w:val="num" w:pos="6480"/>
+        </w:tabs>
+        <w:ind w:left="6480" w:hanging="360"/>
+      </w:pPr>
+      <w:rPr>
+        <w:rFonts w:ascii="Wingdings" w:hAnsi="Wingdings" w:hint="default"/>
+        <w:sz w:val="20"/>
+      </w:rPr>
+    </w:lvl>
+  </w:abstractNum>
+  <w:abstractNum w:abstractNumId="13" w15:restartNumberingAfterBreak="0">
     <w:nsid w:val="1F664C68"/>
     <w:multiLevelType w:val="hybridMultilevel"/>
     <w:tmpl w:val="FB185F00"/>
@@ -12941,7 +14218,7 @@
       </w:pPr>
     </w:lvl>
   </w:abstractNum>
-  <w:abstractNum w:abstractNumId="12" w15:restartNumberingAfterBreak="0">
+  <w:abstractNum w:abstractNumId="14" w15:restartNumberingAfterBreak="0">
     <w:nsid w:val="226711EA"/>
     <w:multiLevelType w:val="hybridMultilevel"/>
     <w:tmpl w:val="C27C9C9C"/>
@@ -13027,7 +14304,7 @@
       </w:pPr>
     </w:lvl>
   </w:abstractNum>
-  <w:abstractNum w:abstractNumId="13" w15:restartNumberingAfterBreak="0">
+  <w:abstractNum w:abstractNumId="15" w15:restartNumberingAfterBreak="0">
     <w:nsid w:val="281F6156"/>
     <w:multiLevelType w:val="hybridMultilevel"/>
     <w:tmpl w:val="BA3C2E9E"/>
@@ -13113,7 +14390,7 @@
       </w:pPr>
     </w:lvl>
   </w:abstractNum>
-  <w:abstractNum w:abstractNumId="14" w15:restartNumberingAfterBreak="0">
+  <w:abstractNum w:abstractNumId="16" w15:restartNumberingAfterBreak="0">
     <w:nsid w:val="30C941AE"/>
     <w:multiLevelType w:val="multilevel"/>
     <w:tmpl w:val="732E329E"/>
@@ -13203,7 +14480,7 @@
       </w:pPr>
     </w:lvl>
   </w:abstractNum>
-  <w:abstractNum w:abstractNumId="15" w15:restartNumberingAfterBreak="0">
+  <w:abstractNum w:abstractNumId="17" w15:restartNumberingAfterBreak="0">
     <w:nsid w:val="330F0C47"/>
     <w:multiLevelType w:val="hybridMultilevel"/>
     <w:tmpl w:val="7E503AB4"/>
@@ -13316,7 +14593,7 @@
       </w:rPr>
     </w:lvl>
   </w:abstractNum>
-  <w:abstractNum w:abstractNumId="16" w15:restartNumberingAfterBreak="0">
+  <w:abstractNum w:abstractNumId="18" w15:restartNumberingAfterBreak="0">
     <w:nsid w:val="35011A14"/>
     <w:multiLevelType w:val="hybridMultilevel"/>
     <w:tmpl w:val="BD921518"/>
@@ -13405,7 +14682,7 @@
       </w:pPr>
     </w:lvl>
   </w:abstractNum>
-  <w:abstractNum w:abstractNumId="17" w15:restartNumberingAfterBreak="0">
+  <w:abstractNum w:abstractNumId="19" w15:restartNumberingAfterBreak="0">
     <w:nsid w:val="352E7157"/>
     <w:multiLevelType w:val="hybridMultilevel"/>
     <w:tmpl w:val="BA3C2E9E"/>
@@ -13491,7 +14768,7 @@
       </w:pPr>
     </w:lvl>
   </w:abstractNum>
-  <w:abstractNum w:abstractNumId="18" w15:restartNumberingAfterBreak="0">
+  <w:abstractNum w:abstractNumId="20" w15:restartNumberingAfterBreak="0">
     <w:nsid w:val="3DEE12C5"/>
     <w:multiLevelType w:val="hybridMultilevel"/>
     <w:tmpl w:val="85D49F0E"/>
@@ -13577,7 +14854,7 @@
       </w:pPr>
     </w:lvl>
   </w:abstractNum>
-  <w:abstractNum w:abstractNumId="19" w15:restartNumberingAfterBreak="0">
+  <w:abstractNum w:abstractNumId="21" w15:restartNumberingAfterBreak="0">
     <w:nsid w:val="3FB00C67"/>
     <w:multiLevelType w:val="hybridMultilevel"/>
     <w:tmpl w:val="EFF88D36"/>
@@ -13663,7 +14940,120 @@
       </w:pPr>
     </w:lvl>
   </w:abstractNum>
-  <w:abstractNum w:abstractNumId="20" w15:restartNumberingAfterBreak="0">
+  <w:abstractNum w:abstractNumId="22" w15:restartNumberingAfterBreak="0">
+    <w:nsid w:val="41EB2125"/>
+    <w:multiLevelType w:val="multilevel"/>
+    <w:tmpl w:val="5BFEA786"/>
+    <w:lvl w:ilvl="0">
+      <w:start w:val="1"/>
+      <w:numFmt w:val="decimal"/>
+      <w:lvlText w:val="%1."/>
+      <w:lvlJc w:val="left"/>
+      <w:pPr>
+        <w:tabs>
+          <w:tab w:val="num" w:pos="720"/>
+        </w:tabs>
+        <w:ind w:left="720" w:hanging="360"/>
+      </w:pPr>
+    </w:lvl>
+    <w:lvl w:ilvl="1" w:tentative="1">
+      <w:start w:val="1"/>
+      <w:numFmt w:val="decimal"/>
+      <w:lvlText w:val="%2."/>
+      <w:lvlJc w:val="left"/>
+      <w:pPr>
+        <w:tabs>
+          <w:tab w:val="num" w:pos="1440"/>
+        </w:tabs>
+        <w:ind w:left="1440" w:hanging="360"/>
+      </w:pPr>
+    </w:lvl>
+    <w:lvl w:ilvl="2" w:tentative="1">
+      <w:start w:val="1"/>
+      <w:numFmt w:val="decimal"/>
+      <w:lvlText w:val="%3."/>
+      <w:lvlJc w:val="left"/>
+      <w:pPr>
+        <w:tabs>
+          <w:tab w:val="num" w:pos="2160"/>
+        </w:tabs>
+        <w:ind w:left="2160" w:hanging="360"/>
+      </w:pPr>
+    </w:lvl>
+    <w:lvl w:ilvl="3" w:tentative="1">
+      <w:start w:val="1"/>
+      <w:numFmt w:val="decimal"/>
+      <w:lvlText w:val="%4."/>
+      <w:lvlJc w:val="left"/>
+      <w:pPr>
+        <w:tabs>
+          <w:tab w:val="num" w:pos="2880"/>
+        </w:tabs>
+        <w:ind w:left="2880" w:hanging="360"/>
+      </w:pPr>
+    </w:lvl>
+    <w:lvl w:ilvl="4" w:tentative="1">
+      <w:start w:val="1"/>
+      <w:numFmt w:val="decimal"/>
+      <w:lvlText w:val="%5."/>
+      <w:lvlJc w:val="left"/>
+      <w:pPr>
+        <w:tabs>
+          <w:tab w:val="num" w:pos="3600"/>
+        </w:tabs>
+        <w:ind w:left="3600" w:hanging="360"/>
+      </w:pPr>
+    </w:lvl>
+    <w:lvl w:ilvl="5" w:tentative="1">
+      <w:start w:val="1"/>
+      <w:numFmt w:val="decimal"/>
+      <w:lvlText w:val="%6."/>
+      <w:lvlJc w:val="left"/>
+      <w:pPr>
+        <w:tabs>
+          <w:tab w:val="num" w:pos="4320"/>
+        </w:tabs>
+        <w:ind w:left="4320" w:hanging="360"/>
+      </w:pPr>
+    </w:lvl>
+    <w:lvl w:ilvl="6" w:tentative="1">
+      <w:start w:val="1"/>
+      <w:numFmt w:val="decimal"/>
+      <w:lvlText w:val="%7."/>
+      <w:lvlJc w:val="left"/>
+      <w:pPr>
+        <w:tabs>
+          <w:tab w:val="num" w:pos="5040"/>
+        </w:tabs>
+        <w:ind w:left="5040" w:hanging="360"/>
+      </w:pPr>
+    </w:lvl>
+    <w:lvl w:ilvl="7" w:tentative="1">
+      <w:start w:val="1"/>
+      <w:numFmt w:val="decimal"/>
+      <w:lvlText w:val="%8."/>
+      <w:lvlJc w:val="left"/>
+      <w:pPr>
+        <w:tabs>
+          <w:tab w:val="num" w:pos="5760"/>
+        </w:tabs>
+        <w:ind w:left="5760" w:hanging="360"/>
+      </w:pPr>
+    </w:lvl>
+    <w:lvl w:ilvl="8" w:tentative="1">
+      <w:start w:val="1"/>
+      <w:numFmt w:val="decimal"/>
+      <w:lvlText w:val="%9."/>
+      <w:lvlJc w:val="left"/>
+      <w:pPr>
+        <w:tabs>
+          <w:tab w:val="num" w:pos="6480"/>
+        </w:tabs>
+        <w:ind w:left="6480" w:hanging="360"/>
+      </w:pPr>
+    </w:lvl>
+  </w:abstractNum>
+  <w:abstractNum w:abstractNumId="23" w15:restartNumberingAfterBreak="0">
     <w:nsid w:val="42CE232A"/>
     <w:multiLevelType w:val="multilevel"/>
     <w:tmpl w:val="D5281908"/>
@@ -13782,7 +15172,7 @@
       </w:rPr>
     </w:lvl>
   </w:abstractNum>
-  <w:abstractNum w:abstractNumId="21" w15:restartNumberingAfterBreak="0">
+  <w:abstractNum w:abstractNumId="24" w15:restartNumberingAfterBreak="0">
     <w:nsid w:val="45411DB2"/>
     <w:multiLevelType w:val="hybridMultilevel"/>
     <w:tmpl w:val="A68A6E2E"/>
@@ -13871,7 +15261,7 @@
       </w:pPr>
     </w:lvl>
   </w:abstractNum>
-  <w:abstractNum w:abstractNumId="22" w15:restartNumberingAfterBreak="0">
+  <w:abstractNum w:abstractNumId="25" w15:restartNumberingAfterBreak="0">
     <w:nsid w:val="46A57740"/>
     <w:multiLevelType w:val="multilevel"/>
     <w:tmpl w:val="409AB662"/>
@@ -13984,7 +15374,7 @@
       </w:rPr>
     </w:lvl>
   </w:abstractNum>
-  <w:abstractNum w:abstractNumId="23" w15:restartNumberingAfterBreak="0">
+  <w:abstractNum w:abstractNumId="26" w15:restartNumberingAfterBreak="0">
     <w:nsid w:val="48B22537"/>
     <w:multiLevelType w:val="multilevel"/>
     <w:tmpl w:val="B9126E12"/>
@@ -14105,7 +15495,7 @@
       </w:pPr>
     </w:lvl>
   </w:abstractNum>
-  <w:abstractNum w:abstractNumId="24" w15:restartNumberingAfterBreak="0">
+  <w:abstractNum w:abstractNumId="27" w15:restartNumberingAfterBreak="0">
     <w:nsid w:val="51113DAC"/>
     <w:multiLevelType w:val="multilevel"/>
     <w:tmpl w:val="6080AD50"/>
@@ -14227,7 +15617,7 @@
       </w:rPr>
     </w:lvl>
   </w:abstractNum>
-  <w:abstractNum w:abstractNumId="25" w15:restartNumberingAfterBreak="0">
+  <w:abstractNum w:abstractNumId="28" w15:restartNumberingAfterBreak="0">
     <w:nsid w:val="515F6246"/>
     <w:multiLevelType w:val="hybridMultilevel"/>
     <w:tmpl w:val="B42A5B2C"/>
@@ -14340,7 +15730,7 @@
       </w:rPr>
     </w:lvl>
   </w:abstractNum>
-  <w:abstractNum w:abstractNumId="26" w15:restartNumberingAfterBreak="0">
+  <w:abstractNum w:abstractNumId="29" w15:restartNumberingAfterBreak="0">
     <w:nsid w:val="520F4BDE"/>
     <w:multiLevelType w:val="hybridMultilevel"/>
     <w:tmpl w:val="A70E6F94"/>
@@ -14453,7 +15843,7 @@
       </w:rPr>
     </w:lvl>
   </w:abstractNum>
-  <w:abstractNum w:abstractNumId="27" w15:restartNumberingAfterBreak="0">
+  <w:abstractNum w:abstractNumId="30" w15:restartNumberingAfterBreak="0">
     <w:nsid w:val="52CD56B9"/>
     <w:multiLevelType w:val="multilevel"/>
     <w:tmpl w:val="A70CF26C"/>
@@ -14542,7 +15932,7 @@
       </w:pPr>
     </w:lvl>
   </w:abstractNum>
-  <w:abstractNum w:abstractNumId="28" w15:restartNumberingAfterBreak="0">
+  <w:abstractNum w:abstractNumId="31" w15:restartNumberingAfterBreak="0">
     <w:nsid w:val="5B092C93"/>
     <w:multiLevelType w:val="multilevel"/>
     <w:tmpl w:val="A70CF26C"/>
@@ -14631,7 +16021,7 @@
       </w:pPr>
     </w:lvl>
   </w:abstractNum>
-  <w:abstractNum w:abstractNumId="29" w15:restartNumberingAfterBreak="0">
+  <w:abstractNum w:abstractNumId="32" w15:restartNumberingAfterBreak="0">
     <w:nsid w:val="5B72004D"/>
     <w:multiLevelType w:val="multilevel"/>
     <w:tmpl w:val="8BC6A910"/>
@@ -14780,7 +16170,7 @@
       </w:rPr>
     </w:lvl>
   </w:abstractNum>
-  <w:abstractNum w:abstractNumId="30" w15:restartNumberingAfterBreak="0">
+  <w:abstractNum w:abstractNumId="33" w15:restartNumberingAfterBreak="0">
     <w:nsid w:val="62FB07BF"/>
     <w:multiLevelType w:val="hybridMultilevel"/>
     <w:tmpl w:val="B552A0A4"/>
@@ -14893,7 +16283,7 @@
       </w:rPr>
     </w:lvl>
   </w:abstractNum>
-  <w:abstractNum w:abstractNumId="31" w15:restartNumberingAfterBreak="0">
+  <w:abstractNum w:abstractNumId="34" w15:restartNumberingAfterBreak="0">
     <w:nsid w:val="6623113B"/>
     <w:multiLevelType w:val="multilevel"/>
     <w:tmpl w:val="4C08486A"/>
@@ -15006,7 +16396,7 @@
       </w:pPr>
     </w:lvl>
   </w:abstractNum>
-  <w:abstractNum w:abstractNumId="32" w15:restartNumberingAfterBreak="0">
+  <w:abstractNum w:abstractNumId="35" w15:restartNumberingAfterBreak="0">
     <w:nsid w:val="6C45731D"/>
     <w:multiLevelType w:val="multilevel"/>
     <w:tmpl w:val="D47C3F70"/>
@@ -15119,7 +16509,7 @@
       </w:pPr>
     </w:lvl>
   </w:abstractNum>
-  <w:abstractNum w:abstractNumId="33" w15:restartNumberingAfterBreak="0">
+  <w:abstractNum w:abstractNumId="36" w15:restartNumberingAfterBreak="0">
     <w:nsid w:val="705F3FA7"/>
     <w:multiLevelType w:val="multilevel"/>
     <w:tmpl w:val="52BC846E"/>
@@ -15268,7 +16658,7 @@
       </w:rPr>
     </w:lvl>
   </w:abstractNum>
-  <w:abstractNum w:abstractNumId="34" w15:restartNumberingAfterBreak="0">
+  <w:abstractNum w:abstractNumId="37" w15:restartNumberingAfterBreak="0">
     <w:nsid w:val="744256A6"/>
     <w:multiLevelType w:val="hybridMultilevel"/>
     <w:tmpl w:val="CD0CDF68"/>
@@ -15381,7 +16771,7 @@
       </w:rPr>
     </w:lvl>
   </w:abstractNum>
-  <w:abstractNum w:abstractNumId="35" w15:restartNumberingAfterBreak="0">
+  <w:abstractNum w:abstractNumId="38" w15:restartNumberingAfterBreak="0">
     <w:nsid w:val="744434B1"/>
     <w:multiLevelType w:val="multilevel"/>
     <w:tmpl w:val="A70CF26C"/>
@@ -15470,7 +16860,7 @@
       </w:pPr>
     </w:lvl>
   </w:abstractNum>
-  <w:abstractNum w:abstractNumId="36" w15:restartNumberingAfterBreak="0">
+  <w:abstractNum w:abstractNumId="39" w15:restartNumberingAfterBreak="0">
     <w:nsid w:val="752551D1"/>
     <w:multiLevelType w:val="multilevel"/>
     <w:tmpl w:val="E9027EE6"/>
@@ -15583,7 +16973,7 @@
       </w:rPr>
     </w:lvl>
   </w:abstractNum>
-  <w:abstractNum w:abstractNumId="37" w15:restartNumberingAfterBreak="0">
+  <w:abstractNum w:abstractNumId="40" w15:restartNumberingAfterBreak="0">
     <w:nsid w:val="75422E26"/>
     <w:multiLevelType w:val="multilevel"/>
     <w:tmpl w:val="A70CF26C"/>
@@ -15672,7 +17062,7 @@
       </w:pPr>
     </w:lvl>
   </w:abstractNum>
-  <w:abstractNum w:abstractNumId="38" w15:restartNumberingAfterBreak="0">
+  <w:abstractNum w:abstractNumId="41" w15:restartNumberingAfterBreak="0">
     <w:nsid w:val="7E6C54B0"/>
     <w:multiLevelType w:val="multilevel"/>
     <w:tmpl w:val="67F8F748"/>
@@ -15790,124 +17180,133 @@
     </w:lvl>
   </w:abstractNum>
   <w:num w:numId="1" w16cid:durableId="724257433">
+    <w:abstractNumId w:val="27"/>
+  </w:num>
+  <w:num w:numId="2" w16cid:durableId="1929844153">
+    <w:abstractNumId w:val="14"/>
+  </w:num>
+  <w:num w:numId="3" w16cid:durableId="905838637">
     <w:abstractNumId w:val="24"/>
   </w:num>
-  <w:num w:numId="2" w16cid:durableId="1929844153">
-    <w:abstractNumId w:val="12"/>
-  </w:num>
-  <w:num w:numId="3" w16cid:durableId="905838637">
-    <w:abstractNumId w:val="21"/>
-  </w:num>
   <w:num w:numId="4" w16cid:durableId="645470343">
-    <w:abstractNumId w:val="31"/>
+    <w:abstractNumId w:val="34"/>
   </w:num>
   <w:num w:numId="5" w16cid:durableId="141502820">
-    <w:abstractNumId w:val="6"/>
+    <w:abstractNumId w:val="7"/>
   </w:num>
   <w:num w:numId="6" w16cid:durableId="991905298">
-    <w:abstractNumId w:val="30"/>
+    <w:abstractNumId w:val="33"/>
   </w:num>
   <w:num w:numId="7" w16cid:durableId="374428078">
-    <w:abstractNumId w:val="15"/>
+    <w:abstractNumId w:val="17"/>
   </w:num>
   <w:num w:numId="8" w16cid:durableId="791435801">
     <w:abstractNumId w:val="0"/>
   </w:num>
   <w:num w:numId="9" w16cid:durableId="1792898207">
+    <w:abstractNumId w:val="23"/>
+  </w:num>
+  <w:num w:numId="10" w16cid:durableId="1875534898">
+    <w:abstractNumId w:val="6"/>
+  </w:num>
+  <w:num w:numId="11" w16cid:durableId="866911507">
+    <w:abstractNumId w:val="29"/>
+  </w:num>
+  <w:num w:numId="12" w16cid:durableId="850801539">
+    <w:abstractNumId w:val="37"/>
+  </w:num>
+  <w:num w:numId="13" w16cid:durableId="2134402470">
+    <w:abstractNumId w:val="23"/>
+  </w:num>
+  <w:num w:numId="14" w16cid:durableId="775978409">
+    <w:abstractNumId w:val="32"/>
+  </w:num>
+  <w:num w:numId="15" w16cid:durableId="1473133795">
+    <w:abstractNumId w:val="9"/>
+  </w:num>
+  <w:num w:numId="16" w16cid:durableId="1742174412">
+    <w:abstractNumId w:val="4"/>
+  </w:num>
+  <w:num w:numId="17" w16cid:durableId="905260554">
+    <w:abstractNumId w:val="2"/>
+  </w:num>
+  <w:num w:numId="18" w16cid:durableId="875851743">
+    <w:abstractNumId w:val="8"/>
+  </w:num>
+  <w:num w:numId="19" w16cid:durableId="479465511">
+    <w:abstractNumId w:val="18"/>
+  </w:num>
+  <w:num w:numId="20" w16cid:durableId="1980063194">
+    <w:abstractNumId w:val="21"/>
+  </w:num>
+  <w:num w:numId="21" w16cid:durableId="1883905579">
+    <w:abstractNumId w:val="39"/>
+  </w:num>
+  <w:num w:numId="22" w16cid:durableId="1205944899">
+    <w:abstractNumId w:val="30"/>
+  </w:num>
+  <w:num w:numId="23" w16cid:durableId="1280795129">
+    <w:abstractNumId w:val="31"/>
+  </w:num>
+  <w:num w:numId="24" w16cid:durableId="1266426237">
+    <w:abstractNumId w:val="38"/>
+  </w:num>
+  <w:num w:numId="25" w16cid:durableId="1994210333">
+    <w:abstractNumId w:val="40"/>
+  </w:num>
+  <w:num w:numId="26" w16cid:durableId="193352335">
+    <w:abstractNumId w:val="35"/>
+  </w:num>
+  <w:num w:numId="27" w16cid:durableId="1775587262">
+    <w:abstractNumId w:val="36"/>
+  </w:num>
+  <w:num w:numId="28" w16cid:durableId="576943440">
+    <w:abstractNumId w:val="41"/>
+  </w:num>
+  <w:num w:numId="29" w16cid:durableId="292097062">
+    <w:abstractNumId w:val="26"/>
+  </w:num>
+  <w:num w:numId="30" w16cid:durableId="527179983">
+    <w:abstractNumId w:val="25"/>
+  </w:num>
+  <w:num w:numId="31" w16cid:durableId="479814230">
+    <w:abstractNumId w:val="28"/>
+  </w:num>
+  <w:num w:numId="32" w16cid:durableId="295449074">
+    <w:abstractNumId w:val="11"/>
+  </w:num>
+  <w:num w:numId="33" w16cid:durableId="128674119">
+    <w:abstractNumId w:val="5"/>
+  </w:num>
+  <w:num w:numId="34" w16cid:durableId="94908486">
+    <w:abstractNumId w:val="13"/>
+  </w:num>
+  <w:num w:numId="35" w16cid:durableId="601033152">
     <w:abstractNumId w:val="20"/>
   </w:num>
-  <w:num w:numId="10" w16cid:durableId="1875534898">
-    <w:abstractNumId w:val="5"/>
-  </w:num>
-  <w:num w:numId="11" w16cid:durableId="866911507">
-    <w:abstractNumId w:val="26"/>
-  </w:num>
-  <w:num w:numId="12" w16cid:durableId="850801539">
-    <w:abstractNumId w:val="34"/>
-  </w:num>
-  <w:num w:numId="13" w16cid:durableId="2134402470">
-    <w:abstractNumId w:val="20"/>
-  </w:num>
-  <w:num w:numId="14" w16cid:durableId="775978409">
-    <w:abstractNumId w:val="29"/>
-  </w:num>
-  <w:num w:numId="15" w16cid:durableId="1473133795">
-    <w:abstractNumId w:val="8"/>
-  </w:num>
-  <w:num w:numId="16" w16cid:durableId="1742174412">
+  <w:num w:numId="36" w16cid:durableId="462314311">
     <w:abstractNumId w:val="3"/>
   </w:num>
-  <w:num w:numId="17" w16cid:durableId="905260554">
+  <w:num w:numId="37" w16cid:durableId="256910886">
+    <w:abstractNumId w:val="15"/>
+  </w:num>
+  <w:num w:numId="38" w16cid:durableId="1848906256">
+    <w:abstractNumId w:val="19"/>
+  </w:num>
+  <w:num w:numId="39" w16cid:durableId="1544711108">
+    <w:abstractNumId w:val="10"/>
+  </w:num>
+  <w:num w:numId="40" w16cid:durableId="1682706153">
+    <w:abstractNumId w:val="16"/>
+  </w:num>
+  <w:num w:numId="41" w16cid:durableId="1011026130">
+    <w:abstractNumId w:val="12"/>
+  </w:num>
+  <w:num w:numId="42" w16cid:durableId="1691754933">
     <w:abstractNumId w:val="1"/>
   </w:num>
-  <w:num w:numId="18" w16cid:durableId="875851743">
-    <w:abstractNumId w:val="7"/>
-  </w:num>
-  <w:num w:numId="19" w16cid:durableId="479465511">
-    <w:abstractNumId w:val="16"/>
-  </w:num>
-  <w:num w:numId="20" w16cid:durableId="1980063194">
-    <w:abstractNumId w:val="19"/>
-  </w:num>
-  <w:num w:numId="21" w16cid:durableId="1883905579">
-    <w:abstractNumId w:val="36"/>
-  </w:num>
-  <w:num w:numId="22" w16cid:durableId="1205944899">
-    <w:abstractNumId w:val="27"/>
-  </w:num>
-  <w:num w:numId="23" w16cid:durableId="1280795129">
-    <w:abstractNumId w:val="28"/>
-  </w:num>
-  <w:num w:numId="24" w16cid:durableId="1266426237">
-    <w:abstractNumId w:val="35"/>
-  </w:num>
-  <w:num w:numId="25" w16cid:durableId="1994210333">
-    <w:abstractNumId w:val="37"/>
-  </w:num>
-  <w:num w:numId="26" w16cid:durableId="193352335">
-    <w:abstractNumId w:val="32"/>
-  </w:num>
-  <w:num w:numId="27" w16cid:durableId="1775587262">
-    <w:abstractNumId w:val="33"/>
-  </w:num>
-  <w:num w:numId="28" w16cid:durableId="576943440">
-    <w:abstractNumId w:val="38"/>
-  </w:num>
-  <w:num w:numId="29" w16cid:durableId="292097062">
-    <w:abstractNumId w:val="23"/>
-  </w:num>
-  <w:num w:numId="30" w16cid:durableId="527179983">
+  <w:num w:numId="43" w16cid:durableId="437792537">
     <w:abstractNumId w:val="22"/>
-  </w:num>
-  <w:num w:numId="31" w16cid:durableId="479814230">
-    <w:abstractNumId w:val="25"/>
-  </w:num>
-  <w:num w:numId="32" w16cid:durableId="295449074">
-    <w:abstractNumId w:val="10"/>
-  </w:num>
-  <w:num w:numId="33" w16cid:durableId="128674119">
-    <w:abstractNumId w:val="4"/>
-  </w:num>
-  <w:num w:numId="34" w16cid:durableId="94908486">
-    <w:abstractNumId w:val="11"/>
-  </w:num>
-  <w:num w:numId="35" w16cid:durableId="601033152">
-    <w:abstractNumId w:val="18"/>
-  </w:num>
-  <w:num w:numId="36" w16cid:durableId="462314311">
-    <w:abstractNumId w:val="2"/>
-  </w:num>
-  <w:num w:numId="37" w16cid:durableId="256910886">
-    <w:abstractNumId w:val="13"/>
-  </w:num>
-  <w:num w:numId="38" w16cid:durableId="1848906256">
-    <w:abstractNumId w:val="17"/>
-  </w:num>
-  <w:num w:numId="39" w16cid:durableId="1544711108">
-    <w:abstractNumId w:val="9"/>
-  </w:num>
-  <w:num w:numId="40" w16cid:durableId="1682706153">
-    <w:abstractNumId w:val="14"/>
   </w:num>
 </w:numbering>
 </file>

</xml_diff>